<commit_message>
Enviando finalizações do trabalho
</commit_message>
<xml_diff>
--- a/Atividade2/Atividade2_0.4.docx
+++ b/Atividade2/Atividade2_0.4.docx
@@ -135,7 +135,7 @@
         </w:rPr>
       </w:pPr>
       <w:bookmarkStart w:id="0" w:name="_Toc450317066"/>
-      <w:bookmarkStart w:id="1" w:name="_Toc450317548"/>
+      <w:bookmarkStart w:id="1" w:name="_Toc450764003"/>
       <w:r>
         <w:rPr>
           <w:rFonts w:ascii="Times New Roman" w:hAnsi="Times New Roman"/>
@@ -575,10 +575,7 @@
       </w:tr>
     </w:tbl>
     <w:p/>
-    <w:p>
-      <w:bookmarkStart w:id="2" w:name="_GoBack"/>
-      <w:bookmarkEnd w:id="2"/>
-    </w:p>
+    <w:p/>
     <w:p/>
     <w:p/>
     <w:p/>
@@ -712,16 +709,15 @@
             </w:rPr>
             <w:fldChar w:fldCharType="separate"/>
           </w:r>
-          <w:hyperlink w:anchor="_Toc450317548" w:history="1"/>
-          <w:hyperlink w:anchor="_Toc450317549" w:history="1">
+          <w:hyperlink w:anchor="_Toc450764003" w:history="1">
             <w:r>
               <w:rPr>
                 <w:rStyle w:val="Hyperlink"/>
-                <w:rFonts w:ascii="Times New Roman" w:hAnsi="Times New Roman" w:cs="Times New Roman"/>
+                <w:rFonts w:ascii="Times New Roman" w:hAnsi="Times New Roman"/>
                 <w:b/>
                 <w:noProof/>
               </w:rPr>
-              <w:t>1.Introdução</w:t>
+              <w:t>Histórico de Revisão</w:t>
             </w:r>
             <w:r>
               <w:rPr>
@@ -742,7 +738,7 @@
                 <w:noProof/>
                 <w:webHidden/>
               </w:rPr>
-              <w:instrText xml:space="preserve"> PAGEREF _Toc450317549 \h </w:instrText>
+              <w:instrText xml:space="preserve"> PAGEREF _Toc450764003 \h </w:instrText>
             </w:r>
             <w:r>
               <w:rPr>
@@ -762,7 +758,7 @@
                 <w:noProof/>
                 <w:webHidden/>
               </w:rPr>
-              <w:t>3</w:t>
+              <w:t>1</w:t>
             </w:r>
             <w:r>
               <w:rPr>
@@ -785,14 +781,15 @@
               <w:lang w:eastAsia="pt-BR"/>
             </w:rPr>
           </w:pPr>
-          <w:hyperlink w:anchor="_Toc450317550" w:history="1">
+          <w:hyperlink w:anchor="_Toc450764004" w:history="1">
             <w:r>
               <w:rPr>
                 <w:rStyle w:val="Hyperlink"/>
                 <w:rFonts w:ascii="Times New Roman" w:hAnsi="Times New Roman" w:cs="Times New Roman"/>
-                <w:noProof/>
-              </w:rPr>
-              <w:t>1.1.Escopo</w:t>
+                <w:b/>
+                <w:noProof/>
+              </w:rPr>
+              <w:t>1.Introdução</w:t>
             </w:r>
             <w:r>
               <w:rPr>
@@ -813,7 +810,7 @@
                 <w:noProof/>
                 <w:webHidden/>
               </w:rPr>
-              <w:instrText xml:space="preserve"> PAGEREF _Toc450317550 \h </w:instrText>
+              <w:instrText xml:space="preserve"> PAGEREF _Toc450764004 \h </w:instrText>
             </w:r>
             <w:r>
               <w:rPr>
@@ -856,14 +853,14 @@
               <w:lang w:eastAsia="pt-BR"/>
             </w:rPr>
           </w:pPr>
-          <w:hyperlink w:anchor="_Toc450317551" w:history="1">
+          <w:hyperlink w:anchor="_Toc450764005" w:history="1">
             <w:r>
               <w:rPr>
                 <w:rStyle w:val="Hyperlink"/>
                 <w:rFonts w:ascii="Times New Roman" w:hAnsi="Times New Roman" w:cs="Times New Roman"/>
                 <w:noProof/>
               </w:rPr>
-              <w:t>1.2.Descrição dos Stakeholders</w:t>
+              <w:t>1.1.Escopo</w:t>
             </w:r>
             <w:r>
               <w:rPr>
@@ -884,7 +881,7 @@
                 <w:noProof/>
                 <w:webHidden/>
               </w:rPr>
-              <w:instrText xml:space="preserve"> PAGEREF _Toc450317551 \h </w:instrText>
+              <w:instrText xml:space="preserve"> PAGEREF _Toc450764005 \h </w:instrText>
             </w:r>
             <w:r>
               <w:rPr>
@@ -927,15 +924,14 @@
               <w:lang w:eastAsia="pt-BR"/>
             </w:rPr>
           </w:pPr>
-          <w:hyperlink w:anchor="_Toc450317552" w:history="1">
+          <w:hyperlink w:anchor="_Toc450764006" w:history="1">
             <w:r>
               <w:rPr>
                 <w:rStyle w:val="Hyperlink"/>
                 <w:rFonts w:ascii="Times New Roman" w:hAnsi="Times New Roman" w:cs="Times New Roman"/>
-                <w:b/>
-                <w:noProof/>
-              </w:rPr>
-              <w:t>2.Descrição Geral</w:t>
+                <w:noProof/>
+              </w:rPr>
+              <w:t>1.2.Descrição dos Stakeholders</w:t>
             </w:r>
             <w:r>
               <w:rPr>
@@ -956,7 +952,7 @@
                 <w:noProof/>
                 <w:webHidden/>
               </w:rPr>
-              <w:instrText xml:space="preserve"> PAGEREF _Toc450317552 \h </w:instrText>
+              <w:instrText xml:space="preserve"> PAGEREF _Toc450764006 \h </w:instrText>
             </w:r>
             <w:r>
               <w:rPr>
@@ -999,14 +995,15 @@
               <w:lang w:eastAsia="pt-BR"/>
             </w:rPr>
           </w:pPr>
-          <w:hyperlink w:anchor="_Toc450317553" w:history="1">
+          <w:hyperlink w:anchor="_Toc450764007" w:history="1">
             <w:r>
               <w:rPr>
                 <w:rStyle w:val="Hyperlink"/>
                 <w:rFonts w:ascii="Times New Roman" w:hAnsi="Times New Roman" w:cs="Times New Roman"/>
-                <w:noProof/>
-              </w:rPr>
-              <w:t>2.1.Descrição do Público-Alvo</w:t>
+                <w:b/>
+                <w:noProof/>
+              </w:rPr>
+              <w:t>2.Descrição Geral</w:t>
             </w:r>
             <w:r>
               <w:rPr>
@@ -1027,7 +1024,7 @@
                 <w:noProof/>
                 <w:webHidden/>
               </w:rPr>
-              <w:instrText xml:space="preserve"> PAGEREF _Toc450317553 \h </w:instrText>
+              <w:instrText xml:space="preserve"> PAGEREF _Toc450764007 \h </w:instrText>
             </w:r>
             <w:r>
               <w:rPr>
@@ -1070,14 +1067,14 @@
               <w:lang w:eastAsia="pt-BR"/>
             </w:rPr>
           </w:pPr>
-          <w:hyperlink w:anchor="_Toc450317554" w:history="1">
+          <w:hyperlink w:anchor="_Toc450764008" w:history="1">
             <w:r>
               <w:rPr>
                 <w:rStyle w:val="Hyperlink"/>
                 <w:rFonts w:ascii="Times New Roman" w:hAnsi="Times New Roman" w:cs="Times New Roman"/>
                 <w:noProof/>
               </w:rPr>
-              <w:t>2.2.Restrições</w:t>
+              <w:t>2.1.Descrição do Público-Alvo</w:t>
             </w:r>
             <w:r>
               <w:rPr>
@@ -1098,7 +1095,7 @@
                 <w:noProof/>
                 <w:webHidden/>
               </w:rPr>
-              <w:instrText xml:space="preserve"> PAGEREF _Toc450317554 \h </w:instrText>
+              <w:instrText xml:space="preserve"> PAGEREF _Toc450764008 \h </w:instrText>
             </w:r>
             <w:r>
               <w:rPr>
@@ -1118,7 +1115,7 @@
                 <w:noProof/>
                 <w:webHidden/>
               </w:rPr>
-              <w:t>4</w:t>
+              <w:t>3</w:t>
             </w:r>
             <w:r>
               <w:rPr>
@@ -1141,15 +1138,14 @@
               <w:lang w:eastAsia="pt-BR"/>
             </w:rPr>
           </w:pPr>
-          <w:hyperlink w:anchor="_Toc450317555" w:history="1">
+          <w:hyperlink w:anchor="_Toc450764009" w:history="1">
             <w:r>
               <w:rPr>
                 <w:rStyle w:val="Hyperlink"/>
                 <w:rFonts w:ascii="Times New Roman" w:hAnsi="Times New Roman" w:cs="Times New Roman"/>
-                <w:b/>
-                <w:noProof/>
-              </w:rPr>
-              <w:t>3.Requisitos</w:t>
+                <w:noProof/>
+              </w:rPr>
+              <w:t>2.2.Restrições</w:t>
             </w:r>
             <w:r>
               <w:rPr>
@@ -1170,7 +1166,7 @@
                 <w:noProof/>
                 <w:webHidden/>
               </w:rPr>
-              <w:instrText xml:space="preserve"> PAGEREF _Toc450317555 \h </w:instrText>
+              <w:instrText xml:space="preserve"> PAGEREF _Toc450764009 \h </w:instrText>
             </w:r>
             <w:r>
               <w:rPr>
@@ -1190,7 +1186,7 @@
                 <w:noProof/>
                 <w:webHidden/>
               </w:rPr>
-              <w:t>4</w:t>
+              <w:t>3</w:t>
             </w:r>
             <w:r>
               <w:rPr>
@@ -1213,14 +1209,15 @@
               <w:lang w:eastAsia="pt-BR"/>
             </w:rPr>
           </w:pPr>
-          <w:hyperlink w:anchor="_Toc450317556" w:history="1">
+          <w:hyperlink w:anchor="_Toc450764010" w:history="1">
             <w:r>
               <w:rPr>
                 <w:rStyle w:val="Hyperlink"/>
                 <w:rFonts w:ascii="Times New Roman" w:hAnsi="Times New Roman" w:cs="Times New Roman"/>
-                <w:noProof/>
-              </w:rPr>
-              <w:t>3.1.Requisitos Funcionais</w:t>
+                <w:b/>
+                <w:noProof/>
+              </w:rPr>
+              <w:t>3.Requisitos</w:t>
             </w:r>
             <w:r>
               <w:rPr>
@@ -1241,7 +1238,7 @@
                 <w:noProof/>
                 <w:webHidden/>
               </w:rPr>
-              <w:instrText xml:space="preserve"> PAGEREF _Toc450317556 \h </w:instrText>
+              <w:instrText xml:space="preserve"> PAGEREF _Toc450764010 \h </w:instrText>
             </w:r>
             <w:r>
               <w:rPr>
@@ -1284,14 +1281,14 @@
               <w:lang w:eastAsia="pt-BR"/>
             </w:rPr>
           </w:pPr>
-          <w:hyperlink w:anchor="_Toc450317557" w:history="1">
+          <w:hyperlink w:anchor="_Toc450764011" w:history="1">
             <w:r>
               <w:rPr>
                 <w:rStyle w:val="Hyperlink"/>
                 <w:rFonts w:ascii="Times New Roman" w:hAnsi="Times New Roman" w:cs="Times New Roman"/>
                 <w:noProof/>
               </w:rPr>
-              <w:t>3.2.Requisitos de Qualidade</w:t>
+              <w:t>3.1.Requisitos Funcionais</w:t>
             </w:r>
             <w:r>
               <w:rPr>
@@ -1312,7 +1309,7 @@
                 <w:noProof/>
                 <w:webHidden/>
               </w:rPr>
-              <w:instrText xml:space="preserve"> PAGEREF _Toc450317557 \h </w:instrText>
+              <w:instrText xml:space="preserve"> PAGEREF _Toc450764011 \h </w:instrText>
             </w:r>
             <w:r>
               <w:rPr>
@@ -1355,15 +1352,14 @@
               <w:lang w:eastAsia="pt-BR"/>
             </w:rPr>
           </w:pPr>
-          <w:hyperlink w:anchor="_Toc450317558" w:history="1">
+          <w:hyperlink w:anchor="_Toc450764012" w:history="1">
             <w:r>
               <w:rPr>
                 <w:rStyle w:val="Hyperlink"/>
                 <w:rFonts w:ascii="Times New Roman" w:hAnsi="Times New Roman" w:cs="Times New Roman"/>
-                <w:b/>
-                <w:noProof/>
-              </w:rPr>
-              <w:t>4.Apêndice</w:t>
+                <w:noProof/>
+              </w:rPr>
+              <w:t>3.2.Requisitos de Qualidade</w:t>
             </w:r>
             <w:r>
               <w:rPr>
@@ -1384,7 +1380,7 @@
                 <w:noProof/>
                 <w:webHidden/>
               </w:rPr>
-              <w:instrText xml:space="preserve"> PAGEREF _Toc450317558 \h </w:instrText>
+              <w:instrText xml:space="preserve"> PAGEREF _Toc450764012 \h </w:instrText>
             </w:r>
             <w:r>
               <w:rPr>
@@ -1427,13 +1423,15 @@
               <w:lang w:eastAsia="pt-BR"/>
             </w:rPr>
           </w:pPr>
-          <w:hyperlink w:anchor="_Toc450317559" w:history="1">
+          <w:hyperlink w:anchor="_Toc450764013" w:history="1">
             <w:r>
               <w:rPr>
                 <w:rStyle w:val="Hyperlink"/>
-                <w:noProof/>
-              </w:rPr>
-              <w:t>4.1.Modelos</w:t>
+                <w:rFonts w:ascii="Times New Roman" w:hAnsi="Times New Roman" w:cs="Times New Roman"/>
+                <w:b/>
+                <w:noProof/>
+              </w:rPr>
+              <w:t>4.Apêndice</w:t>
             </w:r>
             <w:r>
               <w:rPr>
@@ -1454,7 +1452,7 @@
                 <w:noProof/>
                 <w:webHidden/>
               </w:rPr>
-              <w:instrText xml:space="preserve"> PAGEREF _Toc450317559 \h </w:instrText>
+              <w:instrText xml:space="preserve"> PAGEREF _Toc450764013 \h </w:instrText>
             </w:r>
             <w:r>
               <w:rPr>
@@ -1497,10 +1495,82 @@
               <w:lang w:eastAsia="pt-BR"/>
             </w:rPr>
           </w:pPr>
-          <w:hyperlink w:anchor="_Toc450317560" w:history="1">
+          <w:hyperlink w:anchor="_Toc450764014" w:history="1">
             <w:r>
               <w:rPr>
                 <w:rStyle w:val="Hyperlink"/>
+                <w:rFonts w:ascii="Times New Roman" w:hAnsi="Times New Roman" w:cs="Times New Roman"/>
+                <w:noProof/>
+              </w:rPr>
+              <w:t>4.1.Modelos</w:t>
+            </w:r>
+            <w:r>
+              <w:rPr>
+                <w:noProof/>
+                <w:webHidden/>
+              </w:rPr>
+              <w:tab/>
+            </w:r>
+            <w:r>
+              <w:rPr>
+                <w:noProof/>
+                <w:webHidden/>
+              </w:rPr>
+              <w:fldChar w:fldCharType="begin"/>
+            </w:r>
+            <w:r>
+              <w:rPr>
+                <w:noProof/>
+                <w:webHidden/>
+              </w:rPr>
+              <w:instrText xml:space="preserve"> PAGEREF _Toc450764014 \h </w:instrText>
+            </w:r>
+            <w:r>
+              <w:rPr>
+                <w:noProof/>
+                <w:webHidden/>
+              </w:rPr>
+            </w:r>
+            <w:r>
+              <w:rPr>
+                <w:noProof/>
+                <w:webHidden/>
+              </w:rPr>
+              <w:fldChar w:fldCharType="separate"/>
+            </w:r>
+            <w:r>
+              <w:rPr>
+                <w:noProof/>
+                <w:webHidden/>
+              </w:rPr>
+              <w:t>4</w:t>
+            </w:r>
+            <w:r>
+              <w:rPr>
+                <w:noProof/>
+                <w:webHidden/>
+              </w:rPr>
+              <w:fldChar w:fldCharType="end"/>
+            </w:r>
+          </w:hyperlink>
+        </w:p>
+        <w:p>
+          <w:pPr>
+            <w:pStyle w:val="Sumrio1"/>
+            <w:tabs>
+              <w:tab w:val="right" w:leader="dot" w:pos="8494"/>
+            </w:tabs>
+            <w:rPr>
+              <w:rFonts w:eastAsiaTheme="minorEastAsia"/>
+              <w:noProof/>
+              <w:lang w:eastAsia="pt-BR"/>
+            </w:rPr>
+          </w:pPr>
+          <w:hyperlink w:anchor="_Toc450764015" w:history="1">
+            <w:r>
+              <w:rPr>
+                <w:rStyle w:val="Hyperlink"/>
+                <w:rFonts w:ascii="Times New Roman" w:hAnsi="Times New Roman" w:cs="Times New Roman"/>
                 <w:noProof/>
               </w:rPr>
               <w:t>4.2.Glossários</w:t>
@@ -1524,7 +1594,7 @@
                 <w:noProof/>
                 <w:webHidden/>
               </w:rPr>
-              <w:instrText xml:space="preserve"> PAGEREF _Toc450317560 \h </w:instrText>
+              <w:instrText xml:space="preserve"> PAGEREF _Toc450764015 \h </w:instrText>
             </w:r>
             <w:r>
               <w:rPr>
@@ -1544,7 +1614,7 @@
                 <w:noProof/>
                 <w:webHidden/>
               </w:rPr>
-              <w:t>4</w:t>
+              <w:t>6</w:t>
             </w:r>
             <w:r>
               <w:rPr>
@@ -1818,7 +1888,7 @@
           <w:szCs w:val="28"/>
         </w:rPr>
       </w:pPr>
-      <w:bookmarkStart w:id="3" w:name="_Toc450317549"/>
+      <w:bookmarkStart w:id="2" w:name="_Toc450764004"/>
       <w:r>
         <w:rPr>
           <w:rFonts w:ascii="Times New Roman" w:hAnsi="Times New Roman" w:cs="Times New Roman"/>
@@ -1826,7 +1896,6 @@
           <w:sz w:val="28"/>
           <w:szCs w:val="28"/>
         </w:rPr>
-        <w:lastRenderedPageBreak/>
         <w:t>1.</w:t>
       </w:r>
       <w:r>
@@ -1838,7 +1907,7 @@
         </w:rPr>
         <w:t>Introdução</w:t>
       </w:r>
-      <w:bookmarkEnd w:id="3"/>
+      <w:bookmarkEnd w:id="2"/>
     </w:p>
     <w:p>
       <w:pPr>
@@ -1868,7 +1937,7 @@
           <w:szCs w:val="28"/>
         </w:rPr>
       </w:pPr>
-      <w:bookmarkStart w:id="4" w:name="_Toc450317550"/>
+      <w:bookmarkStart w:id="3" w:name="_Toc450764005"/>
       <w:r>
         <w:rPr>
           <w:rFonts w:ascii="Times New Roman" w:hAnsi="Times New Roman" w:cs="Times New Roman"/>
@@ -1885,7 +1954,7 @@
         </w:rPr>
         <w:t>Escopo</w:t>
       </w:r>
-      <w:bookmarkEnd w:id="4"/>
+      <w:bookmarkEnd w:id="3"/>
     </w:p>
     <w:p>
       <w:pPr>
@@ -1904,81 +1973,97 @@
         <w:ind w:firstLine="708"/>
         <w:rPr>
           <w:rFonts w:ascii="Times New Roman" w:hAnsi="Times New Roman" w:cs="Times New Roman"/>
-          <w:sz w:val="28"/>
-          <w:szCs w:val="28"/>
-        </w:rPr>
-      </w:pPr>
-      <w:r>
-        <w:rPr>
-          <w:rFonts w:ascii="Times New Roman" w:hAnsi="Times New Roman" w:cs="Times New Roman"/>
-          <w:sz w:val="28"/>
-          <w:szCs w:val="28"/>
+          <w:sz w:val="24"/>
+          <w:szCs w:val="24"/>
+        </w:rPr>
+      </w:pPr>
+      <w:r>
+        <w:rPr>
+          <w:rFonts w:ascii="Times New Roman" w:hAnsi="Times New Roman" w:cs="Times New Roman"/>
+          <w:sz w:val="24"/>
+          <w:szCs w:val="24"/>
         </w:rPr>
         <w:t xml:space="preserve">O </w:t>
       </w:r>
       <w:r>
         <w:rPr>
           <w:rFonts w:ascii="Times New Roman" w:hAnsi="Times New Roman" w:cs="Times New Roman"/>
-          <w:sz w:val="28"/>
-          <w:szCs w:val="28"/>
+          <w:sz w:val="24"/>
+          <w:szCs w:val="24"/>
         </w:rPr>
         <w:t xml:space="preserve">objetivo desse </w:t>
       </w:r>
       <w:r>
         <w:rPr>
           <w:rFonts w:ascii="Times New Roman" w:hAnsi="Times New Roman" w:cs="Times New Roman"/>
-          <w:sz w:val="28"/>
-          <w:szCs w:val="28"/>
+          <w:sz w:val="24"/>
+          <w:szCs w:val="24"/>
         </w:rPr>
         <w:t>projeto consiste em um programa de software</w:t>
       </w:r>
       <w:r>
         <w:rPr>
           <w:rFonts w:ascii="Times New Roman" w:hAnsi="Times New Roman" w:cs="Times New Roman"/>
-          <w:sz w:val="28"/>
-          <w:szCs w:val="28"/>
+          <w:sz w:val="24"/>
+          <w:szCs w:val="24"/>
         </w:rPr>
         <w:t xml:space="preserve"> na linguagem de programação C </w:t>
       </w:r>
       <w:r>
         <w:rPr>
           <w:rFonts w:ascii="Times New Roman" w:hAnsi="Times New Roman" w:cs="Times New Roman"/>
-          <w:sz w:val="28"/>
-          <w:szCs w:val="28"/>
+          <w:sz w:val="24"/>
+          <w:szCs w:val="24"/>
         </w:rPr>
         <w:t>onde</w:t>
       </w:r>
       <w:r>
         <w:rPr>
           <w:rFonts w:ascii="Times New Roman" w:hAnsi="Times New Roman" w:cs="Times New Roman"/>
-          <w:sz w:val="28"/>
-          <w:szCs w:val="28"/>
+          <w:sz w:val="24"/>
+          <w:szCs w:val="24"/>
         </w:rPr>
         <w:t>,</w:t>
       </w:r>
       <w:r>
         <w:rPr>
           <w:rFonts w:ascii="Times New Roman" w:hAnsi="Times New Roman" w:cs="Times New Roman"/>
-          <w:sz w:val="28"/>
-          <w:szCs w:val="28"/>
+          <w:sz w:val="24"/>
+          <w:szCs w:val="24"/>
         </w:rPr>
         <w:t xml:space="preserve"> por meio dele</w:t>
       </w:r>
       <w:r>
         <w:rPr>
           <w:rFonts w:ascii="Times New Roman" w:hAnsi="Times New Roman" w:cs="Times New Roman"/>
-          <w:sz w:val="28"/>
-          <w:szCs w:val="28"/>
+          <w:sz w:val="24"/>
+          <w:szCs w:val="24"/>
         </w:rPr>
         <w:t>,</w:t>
       </w:r>
       <w:r>
         <w:rPr>
           <w:rFonts w:ascii="Times New Roman" w:hAnsi="Times New Roman" w:cs="Times New Roman"/>
-          <w:sz w:val="28"/>
-          <w:szCs w:val="28"/>
-        </w:rPr>
-        <w:t xml:space="preserve"> poderá ser calculado o volume de qualquer cubo e cilindro. </w:t>
+          <w:sz w:val="24"/>
+          <w:szCs w:val="24"/>
+        </w:rPr>
+        <w:t xml:space="preserve"> poderá ser calculado </w:t>
+      </w:r>
+      <w:r>
+        <w:rPr>
+          <w:rFonts w:ascii="Times New Roman" w:hAnsi="Times New Roman" w:cs="Times New Roman"/>
+          <w:sz w:val="24"/>
+          <w:szCs w:val="24"/>
+        </w:rPr>
+        <w:t>a área de qualquer quadrado e retângulo</w:t>
+      </w:r>
+      <w:r>
+        <w:rPr>
+          <w:rFonts w:ascii="Times New Roman" w:hAnsi="Times New Roman" w:cs="Times New Roman"/>
+          <w:sz w:val="24"/>
+          <w:szCs w:val="24"/>
+        </w:rPr>
+        <w:t xml:space="preserve">. </w:t>
       </w:r>
     </w:p>
     <w:p>
@@ -1987,25 +2072,33 @@
         <w:ind w:firstLine="708"/>
         <w:rPr>
           <w:rFonts w:ascii="Times New Roman" w:hAnsi="Times New Roman" w:cs="Times New Roman"/>
-          <w:sz w:val="28"/>
-          <w:szCs w:val="28"/>
-        </w:rPr>
-      </w:pPr>
-      <w:r>
-        <w:rPr>
-          <w:rFonts w:ascii="Times New Roman" w:hAnsi="Times New Roman" w:cs="Times New Roman"/>
-          <w:sz w:val="28"/>
-          <w:szCs w:val="28"/>
-        </w:rPr>
-        <w:t>Para que seja de fácil utilização para qualquer leigo em computação, o software apresentará uma boa usabilidade. Será apresentado com um menu explicativo e logo abaixo terá as opções para serem escolhidas como, calcular o volume de um cubo</w:t>
-      </w:r>
-      <w:r>
-        <w:rPr>
-          <w:rFonts w:ascii="Times New Roman" w:hAnsi="Times New Roman" w:cs="Times New Roman"/>
-          <w:sz w:val="28"/>
-          <w:szCs w:val="28"/>
-        </w:rPr>
-        <w:t>, cilindro ou sair do programa.</w:t>
+          <w:sz w:val="24"/>
+          <w:szCs w:val="24"/>
+        </w:rPr>
+      </w:pPr>
+      <w:r>
+        <w:rPr>
+          <w:rFonts w:ascii="Times New Roman" w:hAnsi="Times New Roman" w:cs="Times New Roman"/>
+          <w:sz w:val="24"/>
+          <w:szCs w:val="24"/>
+        </w:rPr>
+        <w:t>Para que seja de fácil utilização para qualquer leigo em computação, o software apresentará uma boa usabilidade. Será apresentado com um menu explicativo e logo abaixo terá as opções para serem es</w:t>
+      </w:r>
+      <w:r>
+        <w:rPr>
+          <w:rFonts w:ascii="Times New Roman" w:hAnsi="Times New Roman" w:cs="Times New Roman"/>
+          <w:sz w:val="24"/>
+          <w:szCs w:val="24"/>
+        </w:rPr>
+        <w:t>colhidas como, calcular a área de um quadrado, retângulo</w:t>
+      </w:r>
+      <w:r>
+        <w:rPr>
+          <w:rFonts w:ascii="Times New Roman" w:hAnsi="Times New Roman" w:cs="Times New Roman"/>
+          <w:sz w:val="24"/>
+          <w:szCs w:val="24"/>
+        </w:rPr>
+        <w:t xml:space="preserve"> ou sair do programa.</w:t>
       </w:r>
     </w:p>
     <w:p>
@@ -2014,33 +2107,41 @@
         <w:ind w:firstLine="708"/>
         <w:rPr>
           <w:rFonts w:ascii="Times New Roman" w:hAnsi="Times New Roman" w:cs="Times New Roman"/>
-          <w:sz w:val="28"/>
-          <w:szCs w:val="28"/>
-        </w:rPr>
-      </w:pPr>
-      <w:r>
-        <w:rPr>
-          <w:rFonts w:ascii="Times New Roman" w:hAnsi="Times New Roman" w:cs="Times New Roman"/>
-          <w:sz w:val="28"/>
-          <w:szCs w:val="28"/>
+          <w:sz w:val="24"/>
+          <w:szCs w:val="24"/>
+        </w:rPr>
+      </w:pPr>
+      <w:r>
+        <w:rPr>
+          <w:rFonts w:ascii="Times New Roman" w:hAnsi="Times New Roman" w:cs="Times New Roman"/>
+          <w:sz w:val="24"/>
+          <w:szCs w:val="24"/>
         </w:rPr>
         <w:t>Com o decorrer do uso</w:t>
       </w:r>
       <w:r>
         <w:rPr>
           <w:rFonts w:ascii="Times New Roman" w:hAnsi="Times New Roman" w:cs="Times New Roman"/>
-          <w:sz w:val="28"/>
-          <w:szCs w:val="28"/>
-        </w:rPr>
-        <w:t>, será implementado a opção para cálculo do volum</w:t>
-      </w:r>
-      <w:r>
-        <w:rPr>
-          <w:rFonts w:ascii="Times New Roman" w:hAnsi="Times New Roman" w:cs="Times New Roman"/>
-          <w:sz w:val="28"/>
-          <w:szCs w:val="28"/>
-        </w:rPr>
-        <w:t>e de outras formas geométricas, dependendo da necessidade do cliente.</w:t>
+          <w:sz w:val="24"/>
+          <w:szCs w:val="24"/>
+        </w:rPr>
+        <w:t>, será implementado a opção para cá</w:t>
+      </w:r>
+      <w:r>
+        <w:rPr>
+          <w:rFonts w:ascii="Times New Roman" w:hAnsi="Times New Roman" w:cs="Times New Roman"/>
+          <w:sz w:val="24"/>
+          <w:szCs w:val="24"/>
+        </w:rPr>
+        <w:t>lculo de área</w:t>
+      </w:r>
+      <w:r>
+        <w:rPr>
+          <w:rFonts w:ascii="Times New Roman" w:hAnsi="Times New Roman" w:cs="Times New Roman"/>
+          <w:sz w:val="24"/>
+          <w:szCs w:val="24"/>
+        </w:rPr>
+        <w:t xml:space="preserve"> de outras formas geométricas, dependendo da necessidade do cliente.</w:t>
       </w:r>
     </w:p>
     <w:p>
@@ -2049,15 +2150,15 @@
         <w:ind w:firstLine="708"/>
         <w:rPr>
           <w:rFonts w:ascii="Times New Roman" w:hAnsi="Times New Roman" w:cs="Times New Roman"/>
-          <w:sz w:val="28"/>
-          <w:szCs w:val="28"/>
-        </w:rPr>
-      </w:pPr>
-      <w:r>
-        <w:rPr>
-          <w:rFonts w:ascii="Times New Roman" w:hAnsi="Times New Roman" w:cs="Times New Roman"/>
-          <w:sz w:val="28"/>
-          <w:szCs w:val="28"/>
+          <w:sz w:val="24"/>
+          <w:szCs w:val="24"/>
+        </w:rPr>
+      </w:pPr>
+      <w:r>
+        <w:rPr>
+          <w:rFonts w:ascii="Times New Roman" w:hAnsi="Times New Roman" w:cs="Times New Roman"/>
+          <w:sz w:val="24"/>
+          <w:szCs w:val="24"/>
         </w:rPr>
         <w:t>Não fazem parte do escopo do projeto:</w:t>
       </w:r>
@@ -2068,15 +2169,15 @@
         <w:ind w:firstLine="708"/>
         <w:rPr>
           <w:rFonts w:ascii="Times New Roman" w:hAnsi="Times New Roman" w:cs="Times New Roman"/>
-          <w:sz w:val="28"/>
-          <w:szCs w:val="28"/>
-        </w:rPr>
-      </w:pPr>
-      <w:r>
-        <w:rPr>
-          <w:rFonts w:ascii="Times New Roman" w:hAnsi="Times New Roman" w:cs="Times New Roman"/>
-          <w:sz w:val="28"/>
-          <w:szCs w:val="28"/>
+          <w:sz w:val="24"/>
+          <w:szCs w:val="24"/>
+        </w:rPr>
+      </w:pPr>
+      <w:r>
+        <w:rPr>
+          <w:rFonts w:ascii="Times New Roman" w:hAnsi="Times New Roman" w:cs="Times New Roman"/>
+          <w:sz w:val="24"/>
+          <w:szCs w:val="24"/>
         </w:rPr>
         <w:t>- Treinamento de utilização do sistema;</w:t>
       </w:r>
@@ -2087,15 +2188,15 @@
         <w:ind w:firstLine="708"/>
         <w:rPr>
           <w:rFonts w:ascii="Times New Roman" w:hAnsi="Times New Roman" w:cs="Times New Roman"/>
-          <w:sz w:val="28"/>
-          <w:szCs w:val="28"/>
-        </w:rPr>
-      </w:pPr>
-      <w:r>
-        <w:rPr>
-          <w:rFonts w:ascii="Times New Roman" w:hAnsi="Times New Roman" w:cs="Times New Roman"/>
-          <w:sz w:val="28"/>
-          <w:szCs w:val="28"/>
+          <w:sz w:val="24"/>
+          <w:szCs w:val="24"/>
+        </w:rPr>
+      </w:pPr>
+      <w:r>
+        <w:rPr>
+          <w:rFonts w:ascii="Times New Roman" w:hAnsi="Times New Roman" w:cs="Times New Roman"/>
+          <w:sz w:val="24"/>
+          <w:szCs w:val="24"/>
         </w:rPr>
         <w:t>- Integração com quaisquer sistemas ou base de dados do cliente.</w:t>
       </w:r>
@@ -2121,7 +2222,7 @@
           <w:szCs w:val="28"/>
         </w:rPr>
       </w:pPr>
-      <w:bookmarkStart w:id="5" w:name="_Toc450317551"/>
+      <w:bookmarkStart w:id="4" w:name="_Toc450764006"/>
       <w:r>
         <w:rPr>
           <w:rFonts w:ascii="Times New Roman" w:hAnsi="Times New Roman" w:cs="Times New Roman"/>
@@ -2147,12 +2248,107 @@
         </w:rPr>
         <w:t>Stakeholders</w:t>
       </w:r>
+      <w:bookmarkEnd w:id="4"/>
+      <w:proofErr w:type="spellEnd"/>
+    </w:p>
+    <w:p>
+      <w:pPr>
+        <w:spacing w:after="0"/>
+        <w:rPr>
+          <w:rFonts w:ascii="Times New Roman" w:hAnsi="Times New Roman" w:cs="Times New Roman"/>
+          <w:sz w:val="28"/>
+          <w:szCs w:val="28"/>
+        </w:rPr>
+      </w:pPr>
+      <w:r>
+        <w:rPr>
+          <w:rFonts w:ascii="Times New Roman" w:hAnsi="Times New Roman" w:cs="Times New Roman"/>
+          <w:sz w:val="28"/>
+          <w:szCs w:val="28"/>
+        </w:rPr>
+        <w:tab/>
+      </w:r>
+    </w:p>
+    <w:p>
+      <w:pPr>
+        <w:spacing w:after="0"/>
+        <w:rPr>
+          <w:rFonts w:ascii="Times New Roman" w:hAnsi="Times New Roman" w:cs="Times New Roman"/>
+          <w:sz w:val="24"/>
+          <w:szCs w:val="24"/>
+        </w:rPr>
+      </w:pPr>
+      <w:r>
+        <w:rPr>
+          <w:rFonts w:ascii="Times New Roman" w:hAnsi="Times New Roman" w:cs="Times New Roman"/>
+          <w:sz w:val="28"/>
+          <w:szCs w:val="28"/>
+        </w:rPr>
+        <w:tab/>
+      </w:r>
+      <w:r>
+        <w:rPr>
+          <w:rFonts w:ascii="Times New Roman" w:hAnsi="Times New Roman" w:cs="Times New Roman"/>
+          <w:sz w:val="24"/>
+          <w:szCs w:val="24"/>
+        </w:rPr>
+        <w:t>Os interessados nesse projeto será o desenvolvedor e o cliente que possuí uma empresa de construção e terá resultados de maneira mais rápida e assertiva.</w:t>
+      </w:r>
+    </w:p>
+    <w:p>
+      <w:pPr>
+        <w:spacing w:after="0"/>
+        <w:rPr>
+          <w:rFonts w:ascii="Times New Roman" w:hAnsi="Times New Roman" w:cs="Times New Roman"/>
+          <w:sz w:val="28"/>
+          <w:szCs w:val="28"/>
+        </w:rPr>
+      </w:pPr>
+    </w:p>
+    <w:p>
+      <w:pPr>
+        <w:pStyle w:val="Ttulo1"/>
+        <w:rPr>
+          <w:rFonts w:ascii="Times New Roman" w:hAnsi="Times New Roman" w:cs="Times New Roman"/>
+          <w:b/>
+          <w:sz w:val="28"/>
+          <w:szCs w:val="28"/>
+        </w:rPr>
+      </w:pPr>
+      <w:bookmarkStart w:id="5" w:name="_Toc450764007"/>
+      <w:r>
+        <w:rPr>
+          <w:rFonts w:ascii="Times New Roman" w:hAnsi="Times New Roman" w:cs="Times New Roman"/>
+          <w:b/>
+          <w:sz w:val="28"/>
+          <w:szCs w:val="28"/>
+        </w:rPr>
+        <w:t>2.</w:t>
+      </w:r>
+      <w:r>
+        <w:rPr>
+          <w:rFonts w:ascii="Times New Roman" w:hAnsi="Times New Roman" w:cs="Times New Roman"/>
+          <w:b/>
+          <w:sz w:val="28"/>
+          <w:szCs w:val="28"/>
+        </w:rPr>
+        <w:t>Descrição Geral</w:t>
+      </w:r>
       <w:bookmarkEnd w:id="5"/>
-      <w:proofErr w:type="spellEnd"/>
-    </w:p>
-    <w:p>
-      <w:pPr>
-        <w:spacing w:after="0"/>
+    </w:p>
+    <w:p>
+      <w:pPr>
+        <w:spacing w:after="0"/>
+        <w:rPr>
+          <w:rFonts w:ascii="Times New Roman" w:hAnsi="Times New Roman" w:cs="Times New Roman"/>
+          <w:sz w:val="28"/>
+          <w:szCs w:val="28"/>
+        </w:rPr>
+      </w:pPr>
+    </w:p>
+    <w:p>
+      <w:pPr>
+        <w:pStyle w:val="Ttulo1"/>
         <w:rPr>
           <w:rFonts w:ascii="Times New Roman" w:hAnsi="Times New Roman" w:cs="Times New Roman"/>
           <w:sz w:val="28"/>
@@ -2167,6 +2363,24 @@
         </w:rPr>
         <w:tab/>
       </w:r>
+      <w:bookmarkStart w:id="6" w:name="_Toc450764008"/>
+      <w:r>
+        <w:rPr>
+          <w:rFonts w:ascii="Times New Roman" w:hAnsi="Times New Roman" w:cs="Times New Roman"/>
+          <w:sz w:val="28"/>
+          <w:szCs w:val="28"/>
+        </w:rPr>
+        <w:t>2.1.</w:t>
+      </w:r>
+      <w:r>
+        <w:rPr>
+          <w:rFonts w:ascii="Times New Roman" w:hAnsi="Times New Roman" w:cs="Times New Roman"/>
+          <w:sz w:val="28"/>
+          <w:szCs w:val="28"/>
+        </w:rPr>
+        <w:t>Descrição do Público-Alvo</w:t>
+      </w:r>
+      <w:bookmarkEnd w:id="6"/>
     </w:p>
     <w:p>
       <w:pPr>
@@ -2184,65 +2398,102 @@
           <w:szCs w:val="28"/>
         </w:rPr>
         <w:tab/>
-        <w:t>Os interessados nesse projeto será o desenvolvedor e o cliente que possuí uma empresa de construção e terá resultados de maneira mais rápida e assertiva.</w:t>
-      </w:r>
-    </w:p>
-    <w:p>
-      <w:pPr>
-        <w:spacing w:after="0"/>
-        <w:rPr>
-          <w:rFonts w:ascii="Times New Roman" w:hAnsi="Times New Roman" w:cs="Times New Roman"/>
-          <w:sz w:val="28"/>
-          <w:szCs w:val="28"/>
-        </w:rPr>
-      </w:pPr>
+      </w:r>
+    </w:p>
+    <w:p>
+      <w:pPr>
+        <w:spacing w:after="0"/>
+        <w:ind w:firstLine="708"/>
+        <w:rPr>
+          <w:rFonts w:ascii="Times New Roman" w:hAnsi="Times New Roman" w:cs="Times New Roman"/>
+          <w:sz w:val="24"/>
+          <w:szCs w:val="24"/>
+        </w:rPr>
+      </w:pPr>
+      <w:r>
+        <w:rPr>
+          <w:rFonts w:ascii="Times New Roman" w:hAnsi="Times New Roman" w:cs="Times New Roman"/>
+          <w:sz w:val="24"/>
+          <w:szCs w:val="24"/>
+        </w:rPr>
+        <w:t xml:space="preserve">O público-alvo desse sistema são </w:t>
+      </w:r>
+      <w:r>
+        <w:rPr>
+          <w:rFonts w:ascii="Times New Roman" w:hAnsi="Times New Roman" w:cs="Times New Roman"/>
+          <w:sz w:val="24"/>
+          <w:szCs w:val="24"/>
+        </w:rPr>
+        <w:t xml:space="preserve">os funcionários da empresa contratante. </w:t>
+      </w:r>
+    </w:p>
+    <w:p>
+      <w:pPr>
+        <w:spacing w:after="0"/>
+        <w:ind w:firstLine="708"/>
+        <w:rPr>
+          <w:rFonts w:ascii="Times New Roman" w:hAnsi="Times New Roman" w:cs="Times New Roman"/>
+          <w:sz w:val="24"/>
+          <w:szCs w:val="24"/>
+        </w:rPr>
+      </w:pPr>
+      <w:r>
+        <w:rPr>
+          <w:rFonts w:ascii="Times New Roman" w:hAnsi="Times New Roman" w:cs="Times New Roman"/>
+          <w:sz w:val="24"/>
+          <w:szCs w:val="24"/>
+        </w:rPr>
+        <w:t xml:space="preserve">Serão desde o funcionário técnico até um engenheiro seus usuários, </w:t>
+      </w:r>
+      <w:r>
+        <w:rPr>
+          <w:rFonts w:ascii="Times New Roman" w:hAnsi="Times New Roman" w:cs="Times New Roman"/>
+          <w:sz w:val="24"/>
+          <w:szCs w:val="24"/>
+        </w:rPr>
+        <w:t>que prec</w:t>
+      </w:r>
+      <w:r>
+        <w:rPr>
+          <w:rFonts w:ascii="Times New Roman" w:hAnsi="Times New Roman" w:cs="Times New Roman"/>
+          <w:sz w:val="24"/>
+          <w:szCs w:val="24"/>
+        </w:rPr>
+        <w:t>isam ter esses cálculos de quadrados e retângulos</w:t>
+      </w:r>
+      <w:r>
+        <w:rPr>
+          <w:rFonts w:ascii="Times New Roman" w:hAnsi="Times New Roman" w:cs="Times New Roman"/>
+          <w:sz w:val="24"/>
+          <w:szCs w:val="24"/>
+        </w:rPr>
+        <w:t xml:space="preserve"> de forma rápida, para otimizar os processos de produção. Além disso, pessoas sem experiência com tecnologia poderão fazer o uso desse sistema nas empresas, por isso ele deve ser de fácil usabilidade, rápido e sem erros.</w:t>
+      </w:r>
+    </w:p>
+    <w:p>
+      <w:pPr>
+        <w:spacing w:after="0"/>
+        <w:ind w:firstLine="708"/>
+        <w:rPr>
+          <w:rFonts w:ascii="Times New Roman" w:hAnsi="Times New Roman" w:cs="Times New Roman"/>
+          <w:sz w:val="28"/>
+          <w:szCs w:val="28"/>
+        </w:rPr>
+      </w:pPr>
+      <w:r>
+        <w:rPr>
+          <w:rFonts w:ascii="Times New Roman" w:hAnsi="Times New Roman" w:cs="Times New Roman"/>
+          <w:sz w:val="28"/>
+          <w:szCs w:val="28"/>
+        </w:rPr>
+        <w:t xml:space="preserve"> </w:t>
+      </w:r>
     </w:p>
     <w:p>
       <w:pPr>
         <w:pStyle w:val="Ttulo1"/>
         <w:rPr>
           <w:rFonts w:ascii="Times New Roman" w:hAnsi="Times New Roman" w:cs="Times New Roman"/>
-          <w:b/>
-          <w:sz w:val="28"/>
-          <w:szCs w:val="28"/>
-        </w:rPr>
-      </w:pPr>
-      <w:bookmarkStart w:id="6" w:name="_Toc450317552"/>
-      <w:r>
-        <w:rPr>
-          <w:rFonts w:ascii="Times New Roman" w:hAnsi="Times New Roman" w:cs="Times New Roman"/>
-          <w:b/>
-          <w:sz w:val="28"/>
-          <w:szCs w:val="28"/>
-        </w:rPr>
-        <w:t>2.</w:t>
-      </w:r>
-      <w:r>
-        <w:rPr>
-          <w:rFonts w:ascii="Times New Roman" w:hAnsi="Times New Roman" w:cs="Times New Roman"/>
-          <w:b/>
-          <w:sz w:val="28"/>
-          <w:szCs w:val="28"/>
-        </w:rPr>
-        <w:t>Descrição Geral</w:t>
-      </w:r>
-      <w:bookmarkEnd w:id="6"/>
-    </w:p>
-    <w:p>
-      <w:pPr>
-        <w:spacing w:after="0"/>
-        <w:rPr>
-          <w:rFonts w:ascii="Times New Roman" w:hAnsi="Times New Roman" w:cs="Times New Roman"/>
-          <w:sz w:val="28"/>
-          <w:szCs w:val="28"/>
-        </w:rPr>
-      </w:pPr>
-    </w:p>
-    <w:p>
-      <w:pPr>
-        <w:pStyle w:val="Ttulo1"/>
-        <w:rPr>
-          <w:rFonts w:ascii="Times New Roman" w:hAnsi="Times New Roman" w:cs="Times New Roman"/>
           <w:sz w:val="28"/>
           <w:szCs w:val="28"/>
         </w:rPr>
@@ -2255,22 +2506,22 @@
         </w:rPr>
         <w:tab/>
       </w:r>
-      <w:bookmarkStart w:id="7" w:name="_Toc450317553"/>
-      <w:r>
-        <w:rPr>
-          <w:rFonts w:ascii="Times New Roman" w:hAnsi="Times New Roman" w:cs="Times New Roman"/>
-          <w:sz w:val="28"/>
-          <w:szCs w:val="28"/>
-        </w:rPr>
-        <w:t>2.1.</w:t>
-      </w:r>
-      <w:r>
-        <w:rPr>
-          <w:rFonts w:ascii="Times New Roman" w:hAnsi="Times New Roman" w:cs="Times New Roman"/>
-          <w:sz w:val="28"/>
-          <w:szCs w:val="28"/>
-        </w:rPr>
-        <w:t>Descrição do Público-Alvo</w:t>
+      <w:bookmarkStart w:id="7" w:name="_Toc450764009"/>
+      <w:r>
+        <w:rPr>
+          <w:rFonts w:ascii="Times New Roman" w:hAnsi="Times New Roman" w:cs="Times New Roman"/>
+          <w:sz w:val="28"/>
+          <w:szCs w:val="28"/>
+        </w:rPr>
+        <w:t>2.2.</w:t>
+      </w:r>
+      <w:r>
+        <w:rPr>
+          <w:rFonts w:ascii="Times New Roman" w:hAnsi="Times New Roman" w:cs="Times New Roman"/>
+          <w:sz w:val="28"/>
+          <w:szCs w:val="28"/>
+        </w:rPr>
+        <w:t>Restrições</w:t>
       </w:r>
       <w:bookmarkEnd w:id="7"/>
     </w:p>
@@ -2279,8 +2530,8 @@
         <w:spacing w:after="0"/>
         <w:rPr>
           <w:rFonts w:ascii="Times New Roman" w:hAnsi="Times New Roman" w:cs="Times New Roman"/>
-          <w:sz w:val="28"/>
-          <w:szCs w:val="28"/>
+          <w:sz w:val="24"/>
+          <w:szCs w:val="24"/>
         </w:rPr>
       </w:pPr>
       <w:r>
@@ -2295,209 +2546,97 @@
     <w:p>
       <w:pPr>
         <w:spacing w:after="0"/>
-        <w:ind w:firstLine="708"/>
-        <w:rPr>
-          <w:rFonts w:ascii="Times New Roman" w:hAnsi="Times New Roman" w:cs="Times New Roman"/>
-          <w:sz w:val="28"/>
-          <w:szCs w:val="28"/>
-        </w:rPr>
-      </w:pPr>
-      <w:r>
-        <w:rPr>
-          <w:rFonts w:ascii="Times New Roman" w:hAnsi="Times New Roman" w:cs="Times New Roman"/>
-          <w:sz w:val="28"/>
-          <w:szCs w:val="28"/>
-        </w:rPr>
-        <w:t xml:space="preserve">O público-alvo desse sistema são </w:t>
-      </w:r>
-      <w:r>
-        <w:rPr>
-          <w:rFonts w:ascii="Times New Roman" w:hAnsi="Times New Roman" w:cs="Times New Roman"/>
-          <w:sz w:val="28"/>
-          <w:szCs w:val="28"/>
-        </w:rPr>
-        <w:t xml:space="preserve">os funcionários da empresa contratante. </w:t>
-      </w:r>
-    </w:p>
-    <w:p>
-      <w:pPr>
-        <w:spacing w:after="0"/>
-        <w:ind w:firstLine="708"/>
-        <w:rPr>
-          <w:rFonts w:ascii="Times New Roman" w:hAnsi="Times New Roman" w:cs="Times New Roman"/>
-          <w:sz w:val="28"/>
-          <w:szCs w:val="28"/>
-        </w:rPr>
-      </w:pPr>
-      <w:r>
-        <w:rPr>
-          <w:rFonts w:ascii="Times New Roman" w:hAnsi="Times New Roman" w:cs="Times New Roman"/>
-          <w:sz w:val="28"/>
-          <w:szCs w:val="28"/>
-        </w:rPr>
-        <w:t xml:space="preserve">Serão desde o funcionário técnico até um engenheiro seus usuários, </w:t>
-      </w:r>
-      <w:r>
-        <w:rPr>
-          <w:rFonts w:ascii="Times New Roman" w:hAnsi="Times New Roman" w:cs="Times New Roman"/>
-          <w:sz w:val="28"/>
-          <w:szCs w:val="28"/>
-        </w:rPr>
-        <w:t>que precisam ter esses cálculos de cubos de forma rápida, para otimizar os processos de produção. Além disso, pessoas sem experiência com tecnologia poderão fazer o uso desse sistema nas empresas, por isso ele deve ser de fácil usabilidade, rápido e sem erros.</w:t>
-      </w:r>
-    </w:p>
-    <w:p>
-      <w:pPr>
-        <w:spacing w:after="0"/>
-        <w:ind w:firstLine="708"/>
-        <w:rPr>
-          <w:rFonts w:ascii="Times New Roman" w:hAnsi="Times New Roman" w:cs="Times New Roman"/>
-          <w:sz w:val="28"/>
-          <w:szCs w:val="28"/>
-        </w:rPr>
-      </w:pPr>
-      <w:r>
-        <w:rPr>
-          <w:rFonts w:ascii="Times New Roman" w:hAnsi="Times New Roman" w:cs="Times New Roman"/>
-          <w:sz w:val="28"/>
-          <w:szCs w:val="28"/>
-        </w:rPr>
-        <w:t xml:space="preserve"> </w:t>
-      </w:r>
-    </w:p>
-    <w:p>
-      <w:pPr>
-        <w:pStyle w:val="Ttulo1"/>
-        <w:rPr>
-          <w:rFonts w:ascii="Times New Roman" w:hAnsi="Times New Roman" w:cs="Times New Roman"/>
-          <w:sz w:val="28"/>
-          <w:szCs w:val="28"/>
-        </w:rPr>
-      </w:pPr>
-      <w:r>
-        <w:rPr>
-          <w:rFonts w:ascii="Times New Roman" w:hAnsi="Times New Roman" w:cs="Times New Roman"/>
-          <w:sz w:val="28"/>
-          <w:szCs w:val="28"/>
+        <w:rPr>
+          <w:rFonts w:ascii="Times New Roman" w:hAnsi="Times New Roman" w:cs="Times New Roman"/>
+          <w:sz w:val="28"/>
+          <w:szCs w:val="28"/>
+        </w:rPr>
+      </w:pPr>
+      <w:r>
+        <w:rPr>
+          <w:rFonts w:ascii="Times New Roman" w:hAnsi="Times New Roman" w:cs="Times New Roman"/>
+          <w:sz w:val="24"/>
+          <w:szCs w:val="24"/>
         </w:rPr>
         <w:lastRenderedPageBreak/>
         <w:tab/>
-      </w:r>
-      <w:bookmarkStart w:id="8" w:name="_Toc450317554"/>
-      <w:r>
-        <w:rPr>
-          <w:rFonts w:ascii="Times New Roman" w:hAnsi="Times New Roman" w:cs="Times New Roman"/>
-          <w:sz w:val="28"/>
-          <w:szCs w:val="28"/>
-        </w:rPr>
-        <w:t>2.2.</w:t>
-      </w:r>
-      <w:r>
-        <w:rPr>
-          <w:rFonts w:ascii="Times New Roman" w:hAnsi="Times New Roman" w:cs="Times New Roman"/>
-          <w:sz w:val="28"/>
-          <w:szCs w:val="28"/>
-        </w:rPr>
-        <w:t>Restrições</w:t>
+        <w:t>Não terá uma interface gráfica atual, a pedido do cliente, pois no momento gastos com esse tipo de atividade não serão necessários já que os</w:t>
+      </w:r>
+      <w:r>
+        <w:rPr>
+          <w:rFonts w:ascii="Times New Roman" w:hAnsi="Times New Roman" w:cs="Times New Roman"/>
+          <w:sz w:val="28"/>
+          <w:szCs w:val="28"/>
+        </w:rPr>
+        <w:t xml:space="preserve"> objetivos do software são bem pontuais e não devem fugir dos requerimentos do cliente.</w:t>
+      </w:r>
+    </w:p>
+    <w:p>
+      <w:pPr>
+        <w:spacing w:after="0"/>
+        <w:rPr>
+          <w:rFonts w:ascii="Times New Roman" w:hAnsi="Times New Roman" w:cs="Times New Roman"/>
+          <w:sz w:val="24"/>
+          <w:szCs w:val="24"/>
+        </w:rPr>
+      </w:pPr>
+      <w:r>
+        <w:rPr>
+          <w:rFonts w:ascii="Times New Roman" w:hAnsi="Times New Roman" w:cs="Times New Roman"/>
+          <w:sz w:val="28"/>
+          <w:szCs w:val="28"/>
+        </w:rPr>
+        <w:tab/>
+      </w:r>
+      <w:r>
+        <w:rPr>
+          <w:rFonts w:ascii="Times New Roman" w:hAnsi="Times New Roman" w:cs="Times New Roman"/>
+          <w:sz w:val="24"/>
+          <w:szCs w:val="24"/>
+        </w:rPr>
+        <w:t>Também não será utilizado banco de dados para esse sistema.</w:t>
+      </w:r>
+    </w:p>
+    <w:p>
+      <w:pPr>
+        <w:spacing w:after="0"/>
+        <w:rPr>
+          <w:rFonts w:ascii="Times New Roman" w:hAnsi="Times New Roman" w:cs="Times New Roman"/>
+          <w:sz w:val="28"/>
+          <w:szCs w:val="28"/>
+        </w:rPr>
+      </w:pPr>
+    </w:p>
+    <w:p>
+      <w:pPr>
+        <w:pStyle w:val="Ttulo1"/>
+        <w:rPr>
+          <w:rFonts w:ascii="Times New Roman" w:hAnsi="Times New Roman" w:cs="Times New Roman"/>
+          <w:b/>
+          <w:sz w:val="28"/>
+          <w:szCs w:val="28"/>
+        </w:rPr>
+      </w:pPr>
+      <w:bookmarkStart w:id="8" w:name="_Toc450764010"/>
+      <w:r>
+        <w:rPr>
+          <w:rFonts w:ascii="Times New Roman" w:hAnsi="Times New Roman" w:cs="Times New Roman"/>
+          <w:b/>
+          <w:sz w:val="28"/>
+          <w:szCs w:val="28"/>
+        </w:rPr>
+        <w:t>3.</w:t>
+      </w:r>
+      <w:r>
+        <w:rPr>
+          <w:rFonts w:ascii="Times New Roman" w:hAnsi="Times New Roman" w:cs="Times New Roman"/>
+          <w:b/>
+          <w:sz w:val="28"/>
+          <w:szCs w:val="28"/>
+        </w:rPr>
+        <w:t>Requisitos</w:t>
       </w:r>
       <w:bookmarkEnd w:id="8"/>
-    </w:p>
-    <w:p>
-      <w:pPr>
-        <w:spacing w:after="0"/>
-        <w:rPr>
-          <w:rFonts w:ascii="Times New Roman" w:hAnsi="Times New Roman" w:cs="Times New Roman"/>
-          <w:sz w:val="28"/>
-          <w:szCs w:val="28"/>
-        </w:rPr>
-      </w:pPr>
-      <w:r>
-        <w:rPr>
-          <w:rFonts w:ascii="Times New Roman" w:hAnsi="Times New Roman" w:cs="Times New Roman"/>
-          <w:sz w:val="28"/>
-          <w:szCs w:val="28"/>
-        </w:rPr>
-        <w:tab/>
-      </w:r>
-    </w:p>
-    <w:p>
-      <w:pPr>
-        <w:spacing w:after="0"/>
-        <w:rPr>
-          <w:rFonts w:ascii="Times New Roman" w:hAnsi="Times New Roman" w:cs="Times New Roman"/>
-          <w:sz w:val="28"/>
-          <w:szCs w:val="28"/>
-        </w:rPr>
-      </w:pPr>
-      <w:r>
-        <w:rPr>
-          <w:rFonts w:ascii="Times New Roman" w:hAnsi="Times New Roman" w:cs="Times New Roman"/>
-          <w:sz w:val="28"/>
-          <w:szCs w:val="28"/>
-        </w:rPr>
-        <w:tab/>
-        <w:t>Não terá uma interface gráfica atual, a pedido do cliente, pois no momento gastos com esse tipo de atividade não serão necessários já que os objetivos do software são bem pontuais e não devem fugir dos requerimentos do cliente.</w:t>
-      </w:r>
-    </w:p>
-    <w:p>
-      <w:pPr>
-        <w:spacing w:after="0"/>
-        <w:rPr>
-          <w:rFonts w:ascii="Times New Roman" w:hAnsi="Times New Roman" w:cs="Times New Roman"/>
-          <w:sz w:val="28"/>
-          <w:szCs w:val="28"/>
-        </w:rPr>
-      </w:pPr>
-      <w:r>
-        <w:rPr>
-          <w:rFonts w:ascii="Times New Roman" w:hAnsi="Times New Roman" w:cs="Times New Roman"/>
-          <w:sz w:val="28"/>
-          <w:szCs w:val="28"/>
-        </w:rPr>
-        <w:tab/>
-        <w:t>Também não será utilizado banco de dados para esse sistema.</w:t>
-      </w:r>
-    </w:p>
-    <w:p>
-      <w:pPr>
-        <w:spacing w:after="0"/>
-        <w:rPr>
-          <w:rFonts w:ascii="Times New Roman" w:hAnsi="Times New Roman" w:cs="Times New Roman"/>
-          <w:sz w:val="28"/>
-          <w:szCs w:val="28"/>
-        </w:rPr>
-      </w:pPr>
-    </w:p>
-    <w:p>
-      <w:pPr>
-        <w:pStyle w:val="Ttulo1"/>
-        <w:rPr>
-          <w:rFonts w:ascii="Times New Roman" w:hAnsi="Times New Roman" w:cs="Times New Roman"/>
-          <w:b/>
-          <w:sz w:val="28"/>
-          <w:szCs w:val="28"/>
-        </w:rPr>
-      </w:pPr>
-      <w:bookmarkStart w:id="9" w:name="_Toc450317555"/>
-      <w:r>
-        <w:rPr>
-          <w:rFonts w:ascii="Times New Roman" w:hAnsi="Times New Roman" w:cs="Times New Roman"/>
-          <w:b/>
-          <w:sz w:val="28"/>
-          <w:szCs w:val="28"/>
-        </w:rPr>
-        <w:t>3.</w:t>
-      </w:r>
-      <w:r>
-        <w:rPr>
-          <w:rFonts w:ascii="Times New Roman" w:hAnsi="Times New Roman" w:cs="Times New Roman"/>
-          <w:b/>
-          <w:sz w:val="28"/>
-          <w:szCs w:val="28"/>
-        </w:rPr>
-        <w:t>Requisitos</w:t>
-      </w:r>
-      <w:bookmarkEnd w:id="9"/>
     </w:p>
     <w:p>
       <w:pPr>
@@ -2527,7 +2666,7 @@
           <w:szCs w:val="28"/>
         </w:rPr>
       </w:pPr>
-      <w:bookmarkStart w:id="10" w:name="_Toc450317556"/>
+      <w:bookmarkStart w:id="9" w:name="_Toc450764011"/>
       <w:r>
         <w:rPr>
           <w:rFonts w:ascii="Times New Roman" w:hAnsi="Times New Roman" w:cs="Times New Roman"/>
@@ -2544,170 +2683,246 @@
         </w:rPr>
         <w:t>Requisitos Funcionais</w:t>
       </w:r>
+      <w:bookmarkEnd w:id="9"/>
+    </w:p>
+    <w:p>
+      <w:pPr>
+        <w:pStyle w:val="Ttulo1"/>
+        <w:rPr>
+          <w:rFonts w:ascii="Times New Roman" w:hAnsi="Times New Roman" w:cs="Times New Roman"/>
+          <w:sz w:val="28"/>
+          <w:szCs w:val="28"/>
+        </w:rPr>
+      </w:pPr>
+    </w:p>
+    <w:p>
+      <w:pPr>
+        <w:pStyle w:val="PargrafodaLista"/>
+        <w:numPr>
+          <w:ilvl w:val="0"/>
+          <w:numId w:val="4"/>
+        </w:numPr>
+        <w:spacing w:after="0"/>
+        <w:rPr>
+          <w:rFonts w:ascii="Times New Roman" w:hAnsi="Times New Roman" w:cs="Times New Roman"/>
+          <w:sz w:val="24"/>
+          <w:szCs w:val="24"/>
+        </w:rPr>
+      </w:pPr>
+      <w:r>
+        <w:rPr>
+          <w:rFonts w:ascii="Times New Roman" w:hAnsi="Times New Roman" w:cs="Times New Roman"/>
+          <w:sz w:val="24"/>
+          <w:szCs w:val="24"/>
+        </w:rPr>
+        <w:t>Tela introdutória para explicação do funcionamento do sistema;</w:t>
+      </w:r>
+    </w:p>
+    <w:p>
+      <w:pPr>
+        <w:pStyle w:val="PargrafodaLista"/>
+        <w:numPr>
+          <w:ilvl w:val="0"/>
+          <w:numId w:val="4"/>
+        </w:numPr>
+        <w:spacing w:after="0"/>
+        <w:rPr>
+          <w:rFonts w:ascii="Times New Roman" w:hAnsi="Times New Roman" w:cs="Times New Roman"/>
+          <w:sz w:val="24"/>
+          <w:szCs w:val="24"/>
+        </w:rPr>
+      </w:pPr>
+      <w:r>
+        <w:rPr>
+          <w:rFonts w:ascii="Times New Roman" w:hAnsi="Times New Roman" w:cs="Times New Roman"/>
+          <w:sz w:val="24"/>
+          <w:szCs w:val="24"/>
+        </w:rPr>
+        <w:t>Compilação dos dados enviados;</w:t>
+      </w:r>
+    </w:p>
+    <w:p>
+      <w:pPr>
+        <w:pStyle w:val="PargrafodaLista"/>
+        <w:numPr>
+          <w:ilvl w:val="0"/>
+          <w:numId w:val="4"/>
+        </w:numPr>
+        <w:spacing w:after="0"/>
+        <w:rPr>
+          <w:rFonts w:ascii="Times New Roman" w:hAnsi="Times New Roman" w:cs="Times New Roman"/>
+          <w:sz w:val="24"/>
+          <w:szCs w:val="24"/>
+        </w:rPr>
+      </w:pPr>
+      <w:r>
+        <w:rPr>
+          <w:rFonts w:ascii="Times New Roman" w:hAnsi="Times New Roman" w:cs="Times New Roman"/>
+          <w:sz w:val="24"/>
+          <w:szCs w:val="24"/>
+        </w:rPr>
+        <w:t>Cálculo da área de quadrados e retângulos</w:t>
+      </w:r>
+      <w:r>
+        <w:rPr>
+          <w:rFonts w:ascii="Times New Roman" w:hAnsi="Times New Roman" w:cs="Times New Roman"/>
+          <w:sz w:val="24"/>
+          <w:szCs w:val="24"/>
+        </w:rPr>
+        <w:t>;</w:t>
+      </w:r>
+    </w:p>
+    <w:p>
+      <w:pPr>
+        <w:spacing w:after="0"/>
+        <w:ind w:firstLine="708"/>
+        <w:rPr>
+          <w:rFonts w:ascii="Times New Roman" w:hAnsi="Times New Roman" w:cs="Times New Roman"/>
+          <w:sz w:val="28"/>
+          <w:szCs w:val="28"/>
+        </w:rPr>
+      </w:pPr>
+    </w:p>
+    <w:p>
+      <w:pPr>
+        <w:spacing w:after="0"/>
+        <w:ind w:firstLine="708"/>
+        <w:rPr>
+          <w:rFonts w:ascii="Times New Roman" w:hAnsi="Times New Roman" w:cs="Times New Roman"/>
+          <w:sz w:val="28"/>
+          <w:szCs w:val="28"/>
+        </w:rPr>
+      </w:pPr>
+    </w:p>
+    <w:p>
+      <w:pPr>
+        <w:pStyle w:val="Ttulo1"/>
+        <w:rPr>
+          <w:rFonts w:ascii="Times New Roman" w:hAnsi="Times New Roman" w:cs="Times New Roman"/>
+          <w:sz w:val="28"/>
+          <w:szCs w:val="28"/>
+        </w:rPr>
+      </w:pPr>
+      <w:r>
+        <w:rPr>
+          <w:rFonts w:ascii="Times New Roman" w:hAnsi="Times New Roman" w:cs="Times New Roman"/>
+          <w:sz w:val="28"/>
+          <w:szCs w:val="28"/>
+        </w:rPr>
+        <w:tab/>
+      </w:r>
+      <w:bookmarkStart w:id="10" w:name="_Toc450764012"/>
+      <w:r>
+        <w:rPr>
+          <w:rFonts w:ascii="Times New Roman" w:hAnsi="Times New Roman" w:cs="Times New Roman"/>
+          <w:sz w:val="28"/>
+          <w:szCs w:val="28"/>
+        </w:rPr>
+        <w:t>3.2.</w:t>
+      </w:r>
+      <w:r>
+        <w:rPr>
+          <w:rFonts w:ascii="Times New Roman" w:hAnsi="Times New Roman" w:cs="Times New Roman"/>
+          <w:sz w:val="28"/>
+          <w:szCs w:val="28"/>
+        </w:rPr>
+        <w:t>Requisitos de Qualidade</w:t>
+      </w:r>
       <w:bookmarkEnd w:id="10"/>
     </w:p>
+    <w:p/>
+    <w:p>
+      <w:pPr>
+        <w:pStyle w:val="PargrafodaLista"/>
+        <w:numPr>
+          <w:ilvl w:val="0"/>
+          <w:numId w:val="5"/>
+        </w:numPr>
+        <w:rPr>
+          <w:rFonts w:ascii="Times New Roman" w:hAnsi="Times New Roman" w:cs="Times New Roman"/>
+          <w:sz w:val="24"/>
+          <w:szCs w:val="24"/>
+        </w:rPr>
+      </w:pPr>
+      <w:r>
+        <w:rPr>
+          <w:rFonts w:ascii="Times New Roman" w:hAnsi="Times New Roman" w:cs="Times New Roman"/>
+          <w:sz w:val="24"/>
+          <w:szCs w:val="24"/>
+        </w:rPr>
+        <w:t>Performance</w:t>
+      </w:r>
+      <w:r>
+        <w:rPr>
+          <w:rFonts w:ascii="Times New Roman" w:hAnsi="Times New Roman" w:cs="Times New Roman"/>
+          <w:sz w:val="24"/>
+          <w:szCs w:val="24"/>
+        </w:rPr>
+        <w:t>: sistema simples com isso, rápido;</w:t>
+      </w:r>
+    </w:p>
+    <w:p>
+      <w:pPr>
+        <w:pStyle w:val="PargrafodaLista"/>
+        <w:numPr>
+          <w:ilvl w:val="0"/>
+          <w:numId w:val="5"/>
+        </w:numPr>
+        <w:rPr>
+          <w:rFonts w:ascii="Times New Roman" w:hAnsi="Times New Roman" w:cs="Times New Roman"/>
+          <w:sz w:val="24"/>
+          <w:szCs w:val="24"/>
+        </w:rPr>
+      </w:pPr>
+      <w:r>
+        <w:rPr>
+          <w:rFonts w:ascii="Times New Roman" w:hAnsi="Times New Roman" w:cs="Times New Roman"/>
+          <w:sz w:val="24"/>
+          <w:szCs w:val="24"/>
+        </w:rPr>
+        <w:t>Usabilidade;</w:t>
+      </w:r>
+    </w:p>
+    <w:p>
+      <w:pPr>
+        <w:spacing w:after="0"/>
+        <w:rPr>
+          <w:rFonts w:ascii="Times New Roman" w:hAnsi="Times New Roman" w:cs="Times New Roman"/>
+          <w:sz w:val="28"/>
+          <w:szCs w:val="28"/>
+        </w:rPr>
+      </w:pPr>
+    </w:p>
     <w:p>
       <w:pPr>
         <w:pStyle w:val="Ttulo1"/>
         <w:rPr>
           <w:rFonts w:ascii="Times New Roman" w:hAnsi="Times New Roman" w:cs="Times New Roman"/>
-          <w:sz w:val="28"/>
-          <w:szCs w:val="28"/>
-        </w:rPr>
-      </w:pPr>
-    </w:p>
-    <w:p>
-      <w:pPr>
-        <w:spacing w:after="0"/>
-        <w:rPr>
-          <w:rFonts w:ascii="Times New Roman" w:hAnsi="Times New Roman" w:cs="Times New Roman"/>
-          <w:sz w:val="28"/>
-          <w:szCs w:val="28"/>
-        </w:rPr>
-      </w:pPr>
-      <w:r>
-        <w:rPr>
-          <w:rFonts w:ascii="Times New Roman" w:hAnsi="Times New Roman" w:cs="Times New Roman"/>
-          <w:sz w:val="28"/>
-          <w:szCs w:val="28"/>
-        </w:rPr>
-        <w:t>Tela introdutória para explicação do funcionamento do sistema;</w:t>
-      </w:r>
-    </w:p>
-    <w:p>
-      <w:pPr>
-        <w:spacing w:after="0"/>
-        <w:rPr>
-          <w:rFonts w:ascii="Times New Roman" w:hAnsi="Times New Roman" w:cs="Times New Roman"/>
-          <w:sz w:val="28"/>
-          <w:szCs w:val="28"/>
-        </w:rPr>
-      </w:pPr>
-      <w:r>
-        <w:rPr>
-          <w:rFonts w:ascii="Times New Roman" w:hAnsi="Times New Roman" w:cs="Times New Roman"/>
-          <w:sz w:val="28"/>
-          <w:szCs w:val="28"/>
-        </w:rPr>
-        <w:t>Compilação dos dados enviados;</w:t>
-      </w:r>
-    </w:p>
-    <w:p>
-      <w:pPr>
-        <w:spacing w:after="0"/>
-        <w:rPr>
-          <w:rFonts w:ascii="Times New Roman" w:hAnsi="Times New Roman" w:cs="Times New Roman"/>
-          <w:sz w:val="28"/>
-          <w:szCs w:val="28"/>
-        </w:rPr>
-      </w:pPr>
-      <w:r>
-        <w:rPr>
-          <w:rFonts w:ascii="Times New Roman" w:hAnsi="Times New Roman" w:cs="Times New Roman"/>
-          <w:sz w:val="28"/>
-          <w:szCs w:val="28"/>
-        </w:rPr>
-        <w:t>Cálculo de volume de cubos e cilindros;</w:t>
-      </w:r>
-    </w:p>
-    <w:p>
-      <w:pPr>
-        <w:spacing w:after="0"/>
-        <w:ind w:firstLine="708"/>
-        <w:rPr>
-          <w:rFonts w:ascii="Times New Roman" w:hAnsi="Times New Roman" w:cs="Times New Roman"/>
-          <w:sz w:val="28"/>
-          <w:szCs w:val="28"/>
-        </w:rPr>
-      </w:pPr>
-    </w:p>
-    <w:p>
-      <w:pPr>
-        <w:spacing w:after="0"/>
-        <w:ind w:firstLine="708"/>
-        <w:rPr>
-          <w:rFonts w:ascii="Times New Roman" w:hAnsi="Times New Roman" w:cs="Times New Roman"/>
-          <w:sz w:val="28"/>
-          <w:szCs w:val="28"/>
-        </w:rPr>
-      </w:pPr>
-    </w:p>
-    <w:p>
-      <w:pPr>
-        <w:pStyle w:val="Ttulo1"/>
-        <w:rPr>
-          <w:rFonts w:ascii="Times New Roman" w:hAnsi="Times New Roman" w:cs="Times New Roman"/>
-          <w:sz w:val="28"/>
-          <w:szCs w:val="28"/>
-        </w:rPr>
-      </w:pPr>
-      <w:r>
-        <w:rPr>
-          <w:rFonts w:ascii="Times New Roman" w:hAnsi="Times New Roman" w:cs="Times New Roman"/>
-          <w:sz w:val="28"/>
-          <w:szCs w:val="28"/>
-        </w:rPr>
-        <w:tab/>
-      </w:r>
-      <w:bookmarkStart w:id="11" w:name="_Toc450317557"/>
-      <w:r>
-        <w:rPr>
-          <w:rFonts w:ascii="Times New Roman" w:hAnsi="Times New Roman" w:cs="Times New Roman"/>
-          <w:sz w:val="28"/>
-          <w:szCs w:val="28"/>
-        </w:rPr>
-        <w:t>3.2.</w:t>
-      </w:r>
-      <w:r>
-        <w:rPr>
-          <w:rFonts w:ascii="Times New Roman" w:hAnsi="Times New Roman" w:cs="Times New Roman"/>
-          <w:sz w:val="28"/>
-          <w:szCs w:val="28"/>
-        </w:rPr>
-        <w:t>Requisitos de Qualidade</w:t>
+          <w:b/>
+          <w:sz w:val="28"/>
+          <w:szCs w:val="28"/>
+        </w:rPr>
+      </w:pPr>
+      <w:bookmarkStart w:id="11" w:name="_Toc450764013"/>
+      <w:r>
+        <w:rPr>
+          <w:rFonts w:ascii="Times New Roman" w:hAnsi="Times New Roman" w:cs="Times New Roman"/>
+          <w:b/>
+          <w:sz w:val="28"/>
+          <w:szCs w:val="28"/>
+        </w:rPr>
+        <w:t>4.</w:t>
+      </w:r>
+      <w:r>
+        <w:rPr>
+          <w:rFonts w:ascii="Times New Roman" w:hAnsi="Times New Roman" w:cs="Times New Roman"/>
+          <w:b/>
+          <w:sz w:val="28"/>
+          <w:szCs w:val="28"/>
+        </w:rPr>
+        <w:t>Apêndice</w:t>
       </w:r>
       <w:bookmarkEnd w:id="11"/>
-    </w:p>
-    <w:p>
-      <w:pPr>
-        <w:spacing w:after="0"/>
-        <w:rPr>
-          <w:rFonts w:ascii="Times New Roman" w:hAnsi="Times New Roman" w:cs="Times New Roman"/>
-          <w:sz w:val="28"/>
-          <w:szCs w:val="28"/>
-        </w:rPr>
-      </w:pPr>
-    </w:p>
-    <w:p>
-      <w:pPr>
-        <w:pStyle w:val="Ttulo1"/>
-        <w:rPr>
-          <w:rFonts w:ascii="Times New Roman" w:hAnsi="Times New Roman" w:cs="Times New Roman"/>
-          <w:b/>
-          <w:sz w:val="28"/>
-          <w:szCs w:val="28"/>
-        </w:rPr>
-      </w:pPr>
-      <w:bookmarkStart w:id="12" w:name="_Toc450317558"/>
-      <w:r>
-        <w:rPr>
-          <w:rFonts w:ascii="Times New Roman" w:hAnsi="Times New Roman" w:cs="Times New Roman"/>
-          <w:b/>
-          <w:sz w:val="28"/>
-          <w:szCs w:val="28"/>
-        </w:rPr>
-        <w:t>4.</w:t>
-      </w:r>
-      <w:r>
-        <w:rPr>
-          <w:rFonts w:ascii="Times New Roman" w:hAnsi="Times New Roman" w:cs="Times New Roman"/>
-          <w:b/>
-          <w:sz w:val="28"/>
-          <w:szCs w:val="28"/>
-        </w:rPr>
-        <w:t>Apêndice</w:t>
-      </w:r>
-      <w:bookmarkEnd w:id="12"/>
     </w:p>
     <w:p/>
     <w:p>
@@ -2720,7 +2935,7 @@
           <w:szCs w:val="28"/>
         </w:rPr>
       </w:pPr>
-      <w:bookmarkStart w:id="13" w:name="_Toc450317559"/>
+      <w:bookmarkStart w:id="12" w:name="_Toc450764014"/>
       <w:r>
         <w:rPr>
           <w:rFonts w:ascii="Times New Roman" w:hAnsi="Times New Roman" w:cs="Times New Roman"/>
@@ -2729,36 +2944,1269 @@
         </w:rPr>
         <w:t>4.1.Modelos</w:t>
       </w:r>
+      <w:bookmarkEnd w:id="12"/>
+      <w:r>
+        <w:rPr>
+          <w:rFonts w:ascii="Times New Roman" w:hAnsi="Times New Roman" w:cs="Times New Roman"/>
+          <w:sz w:val="28"/>
+          <w:szCs w:val="28"/>
+        </w:rPr>
+        <w:t xml:space="preserve"> </w:t>
+      </w:r>
+    </w:p>
+    <w:p>
+      <w:pPr>
+        <w:rPr>
+          <w:sz w:val="24"/>
+          <w:szCs w:val="24"/>
+        </w:rPr>
+      </w:pPr>
+    </w:p>
+    <w:p>
+      <w:pPr>
+        <w:rPr>
+          <w:rFonts w:ascii="Times New Roman" w:hAnsi="Times New Roman" w:cs="Times New Roman"/>
+          <w:sz w:val="24"/>
+          <w:szCs w:val="24"/>
+        </w:rPr>
+      </w:pPr>
+      <w:r>
+        <w:rPr>
+          <w:rFonts w:ascii="Times New Roman" w:hAnsi="Times New Roman" w:cs="Times New Roman"/>
+          <w:sz w:val="24"/>
+          <w:szCs w:val="24"/>
+        </w:rPr>
+        <w:t xml:space="preserve">- </w:t>
+      </w:r>
+      <w:r>
+        <w:rPr>
+          <w:rFonts w:ascii="Times New Roman" w:hAnsi="Times New Roman" w:cs="Times New Roman"/>
+          <w:sz w:val="24"/>
+          <w:szCs w:val="24"/>
+        </w:rPr>
+        <w:t>Diagrama de Casos de Uso</w:t>
+      </w:r>
+      <w:r>
+        <w:rPr>
+          <w:rFonts w:ascii="Times New Roman" w:hAnsi="Times New Roman" w:cs="Times New Roman"/>
+          <w:sz w:val="24"/>
+          <w:szCs w:val="24"/>
+        </w:rPr>
+        <w:t>:</w:t>
+      </w:r>
+    </w:p>
+    <w:p>
+      <w:pPr>
+        <w:rPr>
+          <w:rFonts w:ascii="Times New Roman" w:hAnsi="Times New Roman" w:cs="Times New Roman"/>
+          <w:sz w:val="28"/>
+          <w:szCs w:val="28"/>
+        </w:rPr>
+      </w:pPr>
+      <w:r>
+        <w:rPr>
+          <w:rFonts w:ascii="Times New Roman" w:hAnsi="Times New Roman" w:cs="Times New Roman"/>
+          <w:noProof/>
+          <w:sz w:val="28"/>
+          <w:szCs w:val="28"/>
+          <w:lang w:eastAsia="pt-BR"/>
+        </w:rPr>
+        <w:drawing>
+          <wp:anchor distT="0" distB="0" distL="114300" distR="114300" simplePos="0" relativeHeight="251658240" behindDoc="0" locked="0" layoutInCell="1" allowOverlap="1" wp14:anchorId="4630F176" wp14:editId="5EAC1F72">
+            <wp:simplePos x="0" y="0"/>
+            <wp:positionH relativeFrom="margin">
+              <wp:posOffset>-632460</wp:posOffset>
+            </wp:positionH>
+            <wp:positionV relativeFrom="paragraph">
+              <wp:posOffset>229870</wp:posOffset>
+            </wp:positionV>
+            <wp:extent cx="6649720" cy="2105025"/>
+            <wp:effectExtent l="0" t="0" r="0" b="9525"/>
+            <wp:wrapSquare wrapText="bothSides"/>
+            <wp:docPr id="1" name="Imagem 1"/>
+            <wp:cNvGraphicFramePr>
+              <a:graphicFrameLocks xmlns:a="http://schemas.openxmlformats.org/drawingml/2006/main" noChangeAspect="1"/>
+            </wp:cNvGraphicFramePr>
+            <a:graphic xmlns:a="http://schemas.openxmlformats.org/drawingml/2006/main">
+              <a:graphicData uri="http://schemas.openxmlformats.org/drawingml/2006/picture">
+                <pic:pic xmlns:pic="http://schemas.openxmlformats.org/drawingml/2006/picture">
+                  <pic:nvPicPr>
+                    <pic:cNvPr id="1" name="DiagramaCasodeUsos.jpeg"/>
+                    <pic:cNvPicPr/>
+                  </pic:nvPicPr>
+                  <pic:blipFill>
+                    <a:blip r:embed="rId6">
+                      <a:extLst>
+                        <a:ext uri="{28A0092B-C50C-407E-A947-70E740481C1C}">
+                          <a14:useLocalDpi xmlns:a14="http://schemas.microsoft.com/office/drawing/2010/main" val="0"/>
+                        </a:ext>
+                      </a:extLst>
+                    </a:blip>
+                    <a:stretch>
+                      <a:fillRect/>
+                    </a:stretch>
+                  </pic:blipFill>
+                  <pic:spPr>
+                    <a:xfrm>
+                      <a:off x="0" y="0"/>
+                      <a:ext cx="6649720" cy="2105025"/>
+                    </a:xfrm>
+                    <a:prstGeom prst="rect">
+                      <a:avLst/>
+                    </a:prstGeom>
+                  </pic:spPr>
+                </pic:pic>
+              </a:graphicData>
+            </a:graphic>
+          </wp:anchor>
+        </w:drawing>
+      </w:r>
+    </w:p>
+    <w:p/>
+    <w:p>
+      <w:pPr>
+        <w:spacing w:after="0"/>
+        <w:rPr>
+          <w:rFonts w:ascii="Times New Roman" w:hAnsi="Times New Roman" w:cs="Times New Roman"/>
+          <w:sz w:val="24"/>
+          <w:szCs w:val="24"/>
+        </w:rPr>
+      </w:pPr>
+      <w:r>
+        <w:rPr>
+          <w:rFonts w:ascii="Times New Roman" w:hAnsi="Times New Roman" w:cs="Times New Roman"/>
+          <w:sz w:val="24"/>
+          <w:szCs w:val="24"/>
+        </w:rPr>
+        <w:lastRenderedPageBreak/>
+        <w:t>Identificador: RF001</w:t>
+      </w:r>
+    </w:p>
+    <w:p>
+      <w:pPr>
+        <w:spacing w:after="0"/>
+        <w:rPr>
+          <w:rFonts w:ascii="Times New Roman" w:hAnsi="Times New Roman" w:cs="Times New Roman"/>
+          <w:sz w:val="24"/>
+          <w:szCs w:val="24"/>
+        </w:rPr>
+      </w:pPr>
+      <w:r>
+        <w:rPr>
+          <w:rFonts w:ascii="Times New Roman" w:hAnsi="Times New Roman" w:cs="Times New Roman"/>
+          <w:sz w:val="24"/>
+          <w:szCs w:val="24"/>
+        </w:rPr>
+        <w:t>Nome: Escolher forma geométrica</w:t>
+      </w:r>
+    </w:p>
+    <w:p>
+      <w:pPr>
+        <w:spacing w:after="0"/>
+        <w:rPr>
+          <w:rFonts w:ascii="Times New Roman" w:hAnsi="Times New Roman" w:cs="Times New Roman"/>
+          <w:sz w:val="24"/>
+          <w:szCs w:val="24"/>
+        </w:rPr>
+      </w:pPr>
+      <w:r>
+        <w:rPr>
+          <w:rFonts w:ascii="Times New Roman" w:hAnsi="Times New Roman" w:cs="Times New Roman"/>
+          <w:sz w:val="24"/>
+          <w:szCs w:val="24"/>
+        </w:rPr>
+        <w:t xml:space="preserve">Autor: </w:t>
+      </w:r>
+      <w:r>
+        <w:rPr>
+          <w:rFonts w:ascii="Times New Roman" w:hAnsi="Times New Roman" w:cs="Times New Roman"/>
+          <w:sz w:val="24"/>
+          <w:szCs w:val="24"/>
+        </w:rPr>
+        <w:t>Julia Aranha</w:t>
+      </w:r>
+    </w:p>
+    <w:p>
+      <w:pPr>
+        <w:spacing w:after="0"/>
+        <w:rPr>
+          <w:rFonts w:ascii="Times New Roman" w:hAnsi="Times New Roman" w:cs="Times New Roman"/>
+          <w:sz w:val="24"/>
+          <w:szCs w:val="24"/>
+        </w:rPr>
+      </w:pPr>
+      <w:r>
+        <w:rPr>
+          <w:rFonts w:ascii="Times New Roman" w:hAnsi="Times New Roman" w:cs="Times New Roman"/>
+          <w:sz w:val="24"/>
+          <w:szCs w:val="24"/>
+        </w:rPr>
+        <w:t>Prioridade: Essencial</w:t>
+      </w:r>
+    </w:p>
+    <w:p>
+      <w:pPr>
+        <w:spacing w:after="0"/>
+        <w:rPr>
+          <w:rFonts w:ascii="Times New Roman" w:hAnsi="Times New Roman" w:cs="Times New Roman"/>
+          <w:sz w:val="24"/>
+          <w:szCs w:val="24"/>
+        </w:rPr>
+      </w:pPr>
+      <w:proofErr w:type="spellStart"/>
+      <w:r>
+        <w:rPr>
+          <w:rFonts w:ascii="Times New Roman" w:hAnsi="Times New Roman" w:cs="Times New Roman"/>
+          <w:sz w:val="24"/>
+          <w:szCs w:val="24"/>
+        </w:rPr>
+        <w:t>Criticalidade</w:t>
+      </w:r>
+      <w:proofErr w:type="spellEnd"/>
+      <w:r>
+        <w:rPr>
+          <w:rFonts w:ascii="Times New Roman" w:hAnsi="Times New Roman" w:cs="Times New Roman"/>
+          <w:sz w:val="24"/>
+          <w:szCs w:val="24"/>
+        </w:rPr>
+        <w:t>: Alta</w:t>
+      </w:r>
+    </w:p>
+    <w:p>
+      <w:pPr>
+        <w:spacing w:after="0"/>
+        <w:rPr>
+          <w:rFonts w:ascii="Times New Roman" w:hAnsi="Times New Roman" w:cs="Times New Roman"/>
+          <w:sz w:val="24"/>
+          <w:szCs w:val="24"/>
+        </w:rPr>
+      </w:pPr>
+      <w:r>
+        <w:rPr>
+          <w:rFonts w:ascii="Times New Roman" w:hAnsi="Times New Roman" w:cs="Times New Roman"/>
+          <w:sz w:val="24"/>
+          <w:szCs w:val="24"/>
+        </w:rPr>
+        <w:t>Responsável</w:t>
+      </w:r>
+      <w:r>
+        <w:rPr>
+          <w:rFonts w:ascii="Times New Roman" w:hAnsi="Times New Roman" w:cs="Times New Roman"/>
+          <w:sz w:val="24"/>
+          <w:szCs w:val="24"/>
+        </w:rPr>
+        <w:t>: Julia Aranha</w:t>
+      </w:r>
+    </w:p>
+    <w:p>
+      <w:pPr>
+        <w:spacing w:after="0"/>
+        <w:rPr>
+          <w:rFonts w:ascii="Times New Roman" w:hAnsi="Times New Roman" w:cs="Times New Roman"/>
+          <w:sz w:val="24"/>
+          <w:szCs w:val="24"/>
+        </w:rPr>
+      </w:pPr>
+      <w:r>
+        <w:rPr>
+          <w:rFonts w:ascii="Times New Roman" w:hAnsi="Times New Roman" w:cs="Times New Roman"/>
+          <w:sz w:val="24"/>
+          <w:szCs w:val="24"/>
+        </w:rPr>
+        <w:t xml:space="preserve">Descrição do caso de uso: Este caso de uso permite </w:t>
+      </w:r>
+      <w:r>
+        <w:rPr>
+          <w:rFonts w:ascii="Times New Roman" w:hAnsi="Times New Roman" w:cs="Times New Roman"/>
+          <w:sz w:val="24"/>
+          <w:szCs w:val="24"/>
+        </w:rPr>
+        <w:t>que o usuário escolha uma forma geométrica, quadrado ou retângulo</w:t>
+      </w:r>
+    </w:p>
+    <w:p>
+      <w:pPr>
+        <w:spacing w:after="0"/>
+        <w:rPr>
+          <w:rFonts w:ascii="Times New Roman" w:hAnsi="Times New Roman" w:cs="Times New Roman"/>
+          <w:sz w:val="24"/>
+          <w:szCs w:val="24"/>
+        </w:rPr>
+      </w:pPr>
+      <w:r>
+        <w:rPr>
+          <w:rFonts w:ascii="Times New Roman" w:hAnsi="Times New Roman" w:cs="Times New Roman"/>
+          <w:sz w:val="24"/>
+          <w:szCs w:val="24"/>
+        </w:rPr>
+        <w:t>Trigger: I</w:t>
+      </w:r>
+      <w:r>
+        <w:rPr>
+          <w:rFonts w:ascii="Times New Roman" w:hAnsi="Times New Roman" w:cs="Times New Roman"/>
+          <w:sz w:val="24"/>
+          <w:szCs w:val="24"/>
+        </w:rPr>
+        <w:t>niciar o software.</w:t>
+      </w:r>
+    </w:p>
+    <w:p>
+      <w:pPr>
+        <w:spacing w:after="0"/>
+        <w:rPr>
+          <w:rFonts w:ascii="Times New Roman" w:hAnsi="Times New Roman" w:cs="Times New Roman"/>
+          <w:sz w:val="24"/>
+          <w:szCs w:val="24"/>
+        </w:rPr>
+      </w:pPr>
+      <w:r>
+        <w:rPr>
+          <w:rFonts w:ascii="Times New Roman" w:hAnsi="Times New Roman" w:cs="Times New Roman"/>
+          <w:sz w:val="24"/>
+          <w:szCs w:val="24"/>
+        </w:rPr>
+        <w:t>Atores: Usuário</w:t>
+      </w:r>
+    </w:p>
+    <w:p>
+      <w:pPr>
+        <w:spacing w:after="0"/>
+        <w:rPr>
+          <w:rFonts w:ascii="Times New Roman" w:hAnsi="Times New Roman" w:cs="Times New Roman"/>
+          <w:sz w:val="24"/>
+          <w:szCs w:val="24"/>
+        </w:rPr>
+      </w:pPr>
+      <w:r>
+        <w:rPr>
+          <w:rFonts w:ascii="Times New Roman" w:hAnsi="Times New Roman" w:cs="Times New Roman"/>
+          <w:sz w:val="24"/>
+          <w:szCs w:val="24"/>
+        </w:rPr>
+        <w:t xml:space="preserve">Pré-condição: </w:t>
+      </w:r>
+      <w:r>
+        <w:rPr>
+          <w:rFonts w:ascii="Times New Roman" w:hAnsi="Times New Roman" w:cs="Times New Roman"/>
+          <w:sz w:val="24"/>
+          <w:szCs w:val="24"/>
+        </w:rPr>
+        <w:t>Não há</w:t>
+      </w:r>
+    </w:p>
+    <w:p>
+      <w:pPr>
+        <w:spacing w:after="0"/>
+        <w:rPr>
+          <w:rFonts w:ascii="Times New Roman" w:hAnsi="Times New Roman" w:cs="Times New Roman"/>
+          <w:sz w:val="24"/>
+          <w:szCs w:val="24"/>
+        </w:rPr>
+      </w:pPr>
+      <w:r>
+        <w:rPr>
+          <w:rFonts w:ascii="Times New Roman" w:hAnsi="Times New Roman" w:cs="Times New Roman"/>
+          <w:sz w:val="24"/>
+          <w:szCs w:val="24"/>
+        </w:rPr>
+        <w:t>Pós-Condição: A escolha do usuário é a</w:t>
+      </w:r>
+      <w:r>
+        <w:rPr>
+          <w:rFonts w:ascii="Times New Roman" w:hAnsi="Times New Roman" w:cs="Times New Roman"/>
+          <w:sz w:val="24"/>
+          <w:szCs w:val="24"/>
+        </w:rPr>
+        <w:t>rmazenada pelo Sistema</w:t>
+      </w:r>
+    </w:p>
+    <w:p>
+      <w:pPr>
+        <w:spacing w:after="0"/>
+        <w:rPr>
+          <w:rFonts w:ascii="Times New Roman" w:hAnsi="Times New Roman" w:cs="Times New Roman"/>
+          <w:sz w:val="24"/>
+          <w:szCs w:val="24"/>
+        </w:rPr>
+      </w:pPr>
+      <w:r>
+        <w:rPr>
+          <w:rFonts w:ascii="Times New Roman" w:hAnsi="Times New Roman" w:cs="Times New Roman"/>
+          <w:sz w:val="24"/>
+          <w:szCs w:val="24"/>
+        </w:rPr>
+        <w:t xml:space="preserve">Resultado: </w:t>
+      </w:r>
+      <w:r>
+        <w:rPr>
+          <w:rFonts w:ascii="Times New Roman" w:hAnsi="Times New Roman" w:cs="Times New Roman"/>
+          <w:sz w:val="24"/>
+          <w:szCs w:val="24"/>
+        </w:rPr>
+        <w:t>Ir para próxima tela.</w:t>
+      </w:r>
+    </w:p>
+    <w:p>
+      <w:pPr>
+        <w:spacing w:after="0"/>
+        <w:rPr>
+          <w:rFonts w:ascii="Times New Roman" w:hAnsi="Times New Roman" w:cs="Times New Roman"/>
+          <w:sz w:val="24"/>
+          <w:szCs w:val="24"/>
+        </w:rPr>
+      </w:pPr>
+    </w:p>
+    <w:p>
+      <w:pPr>
+        <w:spacing w:after="0"/>
+        <w:rPr>
+          <w:rFonts w:ascii="Times New Roman" w:hAnsi="Times New Roman" w:cs="Times New Roman"/>
+          <w:sz w:val="24"/>
+          <w:szCs w:val="24"/>
+        </w:rPr>
+      </w:pPr>
+      <w:r>
+        <w:rPr>
+          <w:rFonts w:ascii="Times New Roman" w:hAnsi="Times New Roman" w:cs="Times New Roman"/>
+          <w:sz w:val="24"/>
+          <w:szCs w:val="24"/>
+        </w:rPr>
+        <w:t>Identificador: RF002</w:t>
+      </w:r>
+    </w:p>
+    <w:p>
+      <w:pPr>
+        <w:spacing w:after="0"/>
+        <w:rPr>
+          <w:rFonts w:ascii="Times New Roman" w:hAnsi="Times New Roman" w:cs="Times New Roman"/>
+          <w:sz w:val="24"/>
+          <w:szCs w:val="24"/>
+        </w:rPr>
+      </w:pPr>
+      <w:r>
+        <w:rPr>
+          <w:rFonts w:ascii="Times New Roman" w:hAnsi="Times New Roman" w:cs="Times New Roman"/>
+          <w:sz w:val="24"/>
+          <w:szCs w:val="24"/>
+        </w:rPr>
+        <w:t xml:space="preserve">Nome: </w:t>
+      </w:r>
+      <w:r>
+        <w:rPr>
+          <w:rFonts w:ascii="Times New Roman" w:hAnsi="Times New Roman" w:cs="Times New Roman"/>
+          <w:sz w:val="24"/>
+          <w:szCs w:val="24"/>
+        </w:rPr>
+        <w:t>Enviar dados retângulo</w:t>
+      </w:r>
+    </w:p>
+    <w:p>
+      <w:pPr>
+        <w:spacing w:after="0"/>
+        <w:rPr>
+          <w:rFonts w:ascii="Times New Roman" w:hAnsi="Times New Roman" w:cs="Times New Roman"/>
+          <w:sz w:val="24"/>
+          <w:szCs w:val="24"/>
+        </w:rPr>
+      </w:pPr>
+      <w:r>
+        <w:rPr>
+          <w:rFonts w:ascii="Times New Roman" w:hAnsi="Times New Roman" w:cs="Times New Roman"/>
+          <w:sz w:val="24"/>
+          <w:szCs w:val="24"/>
+        </w:rPr>
+        <w:t>Autor: Julia Aranha</w:t>
+      </w:r>
+    </w:p>
+    <w:p>
+      <w:pPr>
+        <w:spacing w:after="0"/>
+        <w:rPr>
+          <w:rFonts w:ascii="Times New Roman" w:hAnsi="Times New Roman" w:cs="Times New Roman"/>
+          <w:sz w:val="24"/>
+          <w:szCs w:val="24"/>
+        </w:rPr>
+      </w:pPr>
+      <w:r>
+        <w:rPr>
+          <w:rFonts w:ascii="Times New Roman" w:hAnsi="Times New Roman" w:cs="Times New Roman"/>
+          <w:sz w:val="24"/>
+          <w:szCs w:val="24"/>
+        </w:rPr>
+        <w:t>Prioridade: Essencial</w:t>
+      </w:r>
+    </w:p>
+    <w:p>
+      <w:pPr>
+        <w:spacing w:after="0"/>
+        <w:rPr>
+          <w:rFonts w:ascii="Times New Roman" w:hAnsi="Times New Roman" w:cs="Times New Roman"/>
+          <w:sz w:val="24"/>
+          <w:szCs w:val="24"/>
+        </w:rPr>
+      </w:pPr>
+      <w:proofErr w:type="spellStart"/>
+      <w:r>
+        <w:rPr>
+          <w:rFonts w:ascii="Times New Roman" w:hAnsi="Times New Roman" w:cs="Times New Roman"/>
+          <w:sz w:val="24"/>
+          <w:szCs w:val="24"/>
+        </w:rPr>
+        <w:t>Criticalidade</w:t>
+      </w:r>
+      <w:proofErr w:type="spellEnd"/>
+      <w:r>
+        <w:rPr>
+          <w:rFonts w:ascii="Times New Roman" w:hAnsi="Times New Roman" w:cs="Times New Roman"/>
+          <w:sz w:val="24"/>
+          <w:szCs w:val="24"/>
+        </w:rPr>
+        <w:t>: Alta</w:t>
+      </w:r>
+    </w:p>
+    <w:p>
+      <w:pPr>
+        <w:spacing w:after="0"/>
+        <w:rPr>
+          <w:rFonts w:ascii="Times New Roman" w:hAnsi="Times New Roman" w:cs="Times New Roman"/>
+          <w:sz w:val="24"/>
+          <w:szCs w:val="24"/>
+        </w:rPr>
+      </w:pPr>
+      <w:r>
+        <w:rPr>
+          <w:rFonts w:ascii="Times New Roman" w:hAnsi="Times New Roman" w:cs="Times New Roman"/>
+          <w:sz w:val="24"/>
+          <w:szCs w:val="24"/>
+        </w:rPr>
+        <w:t>Responsável: Julia Aranha</w:t>
+      </w:r>
+    </w:p>
+    <w:p>
+      <w:pPr>
+        <w:spacing w:after="0"/>
+        <w:rPr>
+          <w:rFonts w:ascii="Times New Roman" w:hAnsi="Times New Roman" w:cs="Times New Roman"/>
+          <w:sz w:val="24"/>
+          <w:szCs w:val="24"/>
+        </w:rPr>
+      </w:pPr>
+      <w:r>
+        <w:rPr>
+          <w:rFonts w:ascii="Times New Roman" w:hAnsi="Times New Roman" w:cs="Times New Roman"/>
+          <w:sz w:val="24"/>
+          <w:szCs w:val="24"/>
+        </w:rPr>
+        <w:t>Descrição do caso d</w:t>
+      </w:r>
+      <w:r>
+        <w:rPr>
+          <w:rFonts w:ascii="Times New Roman" w:hAnsi="Times New Roman" w:cs="Times New Roman"/>
+          <w:sz w:val="24"/>
+          <w:szCs w:val="24"/>
+        </w:rPr>
+        <w:t>e uso: Este caso</w:t>
+      </w:r>
+      <w:r>
+        <w:rPr>
+          <w:rFonts w:ascii="Times New Roman" w:hAnsi="Times New Roman" w:cs="Times New Roman"/>
+          <w:sz w:val="24"/>
+          <w:szCs w:val="24"/>
+        </w:rPr>
+        <w:t xml:space="preserve"> </w:t>
+      </w:r>
+      <w:r>
+        <w:rPr>
+          <w:rFonts w:ascii="Times New Roman" w:hAnsi="Times New Roman" w:cs="Times New Roman"/>
+          <w:sz w:val="24"/>
+          <w:szCs w:val="24"/>
+        </w:rPr>
+        <w:t>serve para o envio dos dados para o cálculo de um retângulo</w:t>
+      </w:r>
+    </w:p>
+    <w:p>
+      <w:pPr>
+        <w:spacing w:after="0"/>
+        <w:rPr>
+          <w:rFonts w:ascii="Times New Roman" w:hAnsi="Times New Roman" w:cs="Times New Roman"/>
+          <w:sz w:val="24"/>
+          <w:szCs w:val="24"/>
+        </w:rPr>
+      </w:pPr>
+      <w:r>
+        <w:rPr>
+          <w:rFonts w:ascii="Times New Roman" w:hAnsi="Times New Roman" w:cs="Times New Roman"/>
+          <w:sz w:val="24"/>
+          <w:szCs w:val="24"/>
+        </w:rPr>
+        <w:t>Trigger: Salvar dados</w:t>
+      </w:r>
+    </w:p>
+    <w:p>
+      <w:pPr>
+        <w:spacing w:after="0"/>
+        <w:rPr>
+          <w:rFonts w:ascii="Times New Roman" w:hAnsi="Times New Roman" w:cs="Times New Roman"/>
+          <w:sz w:val="24"/>
+          <w:szCs w:val="24"/>
+        </w:rPr>
+      </w:pPr>
+      <w:r>
+        <w:rPr>
+          <w:rFonts w:ascii="Times New Roman" w:hAnsi="Times New Roman" w:cs="Times New Roman"/>
+          <w:sz w:val="24"/>
+          <w:szCs w:val="24"/>
+        </w:rPr>
+        <w:t>Atores: Usuário</w:t>
+      </w:r>
+    </w:p>
+    <w:p>
+      <w:pPr>
+        <w:spacing w:after="0"/>
+        <w:rPr>
+          <w:rFonts w:ascii="Times New Roman" w:hAnsi="Times New Roman" w:cs="Times New Roman"/>
+          <w:sz w:val="24"/>
+          <w:szCs w:val="24"/>
+        </w:rPr>
+      </w:pPr>
+      <w:r>
+        <w:rPr>
+          <w:rFonts w:ascii="Times New Roman" w:hAnsi="Times New Roman" w:cs="Times New Roman"/>
+          <w:sz w:val="24"/>
+          <w:szCs w:val="24"/>
+        </w:rPr>
+        <w:t>Pré-condição: Ter escolhido qual a forma geométrica para cálculo</w:t>
+      </w:r>
+    </w:p>
+    <w:p>
+      <w:pPr>
+        <w:spacing w:after="0"/>
+        <w:rPr>
+          <w:rFonts w:ascii="Times New Roman" w:hAnsi="Times New Roman" w:cs="Times New Roman"/>
+          <w:sz w:val="24"/>
+          <w:szCs w:val="24"/>
+        </w:rPr>
+      </w:pPr>
+      <w:r>
+        <w:rPr>
+          <w:rFonts w:ascii="Times New Roman" w:hAnsi="Times New Roman" w:cs="Times New Roman"/>
+          <w:sz w:val="24"/>
+          <w:szCs w:val="24"/>
+        </w:rPr>
+        <w:t>Pós-Co</w:t>
+      </w:r>
+      <w:r>
+        <w:rPr>
+          <w:rFonts w:ascii="Times New Roman" w:hAnsi="Times New Roman" w:cs="Times New Roman"/>
+          <w:sz w:val="24"/>
+          <w:szCs w:val="24"/>
+        </w:rPr>
+        <w:t>ndição: Os dados são armazenados no sistema.</w:t>
+      </w:r>
+    </w:p>
+    <w:p>
+      <w:pPr>
+        <w:spacing w:after="0"/>
+        <w:rPr>
+          <w:rFonts w:ascii="Times New Roman" w:hAnsi="Times New Roman" w:cs="Times New Roman"/>
+          <w:sz w:val="24"/>
+          <w:szCs w:val="24"/>
+        </w:rPr>
+      </w:pPr>
+      <w:r>
+        <w:rPr>
+          <w:rFonts w:ascii="Times New Roman" w:hAnsi="Times New Roman" w:cs="Times New Roman"/>
+          <w:sz w:val="24"/>
+          <w:szCs w:val="24"/>
+        </w:rPr>
+        <w:t xml:space="preserve">Resultado: </w:t>
+      </w:r>
+      <w:r>
+        <w:rPr>
+          <w:rFonts w:ascii="Times New Roman" w:hAnsi="Times New Roman" w:cs="Times New Roman"/>
+          <w:sz w:val="24"/>
+          <w:szCs w:val="24"/>
+        </w:rPr>
+        <w:t>Se dados OK, mostrar resultado dos dados enviados.</w:t>
+      </w:r>
+    </w:p>
+    <w:p>
+      <w:pPr>
+        <w:spacing w:after="0"/>
+        <w:rPr>
+          <w:rFonts w:ascii="Times New Roman" w:hAnsi="Times New Roman" w:cs="Times New Roman"/>
+          <w:sz w:val="24"/>
+          <w:szCs w:val="24"/>
+        </w:rPr>
+      </w:pPr>
+    </w:p>
+    <w:p>
+      <w:pPr>
+        <w:spacing w:after="0"/>
+        <w:rPr>
+          <w:rFonts w:ascii="Times New Roman" w:hAnsi="Times New Roman" w:cs="Times New Roman"/>
+          <w:sz w:val="24"/>
+          <w:szCs w:val="24"/>
+        </w:rPr>
+      </w:pPr>
+      <w:r>
+        <w:rPr>
+          <w:rFonts w:ascii="Times New Roman" w:hAnsi="Times New Roman" w:cs="Times New Roman"/>
+          <w:sz w:val="24"/>
+          <w:szCs w:val="24"/>
+        </w:rPr>
+        <w:t>Identificador: RF003</w:t>
+      </w:r>
+    </w:p>
+    <w:p>
+      <w:pPr>
+        <w:spacing w:after="0"/>
+        <w:rPr>
+          <w:rFonts w:ascii="Times New Roman" w:hAnsi="Times New Roman" w:cs="Times New Roman"/>
+          <w:sz w:val="24"/>
+          <w:szCs w:val="24"/>
+        </w:rPr>
+      </w:pPr>
+      <w:r>
+        <w:rPr>
+          <w:rFonts w:ascii="Times New Roman" w:hAnsi="Times New Roman" w:cs="Times New Roman"/>
+          <w:sz w:val="24"/>
+          <w:szCs w:val="24"/>
+        </w:rPr>
+        <w:t xml:space="preserve">Nome: Enviar dados </w:t>
+      </w:r>
+      <w:r>
+        <w:rPr>
+          <w:rFonts w:ascii="Times New Roman" w:hAnsi="Times New Roman" w:cs="Times New Roman"/>
+          <w:sz w:val="24"/>
+          <w:szCs w:val="24"/>
+        </w:rPr>
+        <w:t>quadrado</w:t>
+      </w:r>
+    </w:p>
+    <w:p>
+      <w:pPr>
+        <w:spacing w:after="0"/>
+        <w:rPr>
+          <w:rFonts w:ascii="Times New Roman" w:hAnsi="Times New Roman" w:cs="Times New Roman"/>
+          <w:sz w:val="24"/>
+          <w:szCs w:val="24"/>
+        </w:rPr>
+      </w:pPr>
+      <w:r>
+        <w:rPr>
+          <w:rFonts w:ascii="Times New Roman" w:hAnsi="Times New Roman" w:cs="Times New Roman"/>
+          <w:sz w:val="24"/>
+          <w:szCs w:val="24"/>
+        </w:rPr>
+        <w:t>Autor: Julia Aranha</w:t>
+      </w:r>
+    </w:p>
+    <w:p>
+      <w:pPr>
+        <w:spacing w:after="0"/>
+        <w:rPr>
+          <w:rFonts w:ascii="Times New Roman" w:hAnsi="Times New Roman" w:cs="Times New Roman"/>
+          <w:sz w:val="24"/>
+          <w:szCs w:val="24"/>
+        </w:rPr>
+      </w:pPr>
+      <w:r>
+        <w:rPr>
+          <w:rFonts w:ascii="Times New Roman" w:hAnsi="Times New Roman" w:cs="Times New Roman"/>
+          <w:sz w:val="24"/>
+          <w:szCs w:val="24"/>
+        </w:rPr>
+        <w:t>Prioridade: Essencial</w:t>
+      </w:r>
+    </w:p>
+    <w:p>
+      <w:pPr>
+        <w:spacing w:after="0"/>
+        <w:rPr>
+          <w:rFonts w:ascii="Times New Roman" w:hAnsi="Times New Roman" w:cs="Times New Roman"/>
+          <w:sz w:val="24"/>
+          <w:szCs w:val="24"/>
+        </w:rPr>
+      </w:pPr>
+      <w:proofErr w:type="spellStart"/>
+      <w:r>
+        <w:rPr>
+          <w:rFonts w:ascii="Times New Roman" w:hAnsi="Times New Roman" w:cs="Times New Roman"/>
+          <w:sz w:val="24"/>
+          <w:szCs w:val="24"/>
+        </w:rPr>
+        <w:t>Criticalidade</w:t>
+      </w:r>
+      <w:proofErr w:type="spellEnd"/>
+      <w:r>
+        <w:rPr>
+          <w:rFonts w:ascii="Times New Roman" w:hAnsi="Times New Roman" w:cs="Times New Roman"/>
+          <w:sz w:val="24"/>
+          <w:szCs w:val="24"/>
+        </w:rPr>
+        <w:t>: Alta</w:t>
+      </w:r>
+    </w:p>
+    <w:p>
+      <w:pPr>
+        <w:spacing w:after="0"/>
+        <w:rPr>
+          <w:rFonts w:ascii="Times New Roman" w:hAnsi="Times New Roman" w:cs="Times New Roman"/>
+          <w:sz w:val="24"/>
+          <w:szCs w:val="24"/>
+        </w:rPr>
+      </w:pPr>
+      <w:r>
+        <w:rPr>
+          <w:rFonts w:ascii="Times New Roman" w:hAnsi="Times New Roman" w:cs="Times New Roman"/>
+          <w:sz w:val="24"/>
+          <w:szCs w:val="24"/>
+        </w:rPr>
+        <w:t>Responsável: Julia Aranha</w:t>
+      </w:r>
+    </w:p>
+    <w:p>
+      <w:pPr>
+        <w:spacing w:after="0"/>
+        <w:rPr>
+          <w:rFonts w:ascii="Times New Roman" w:hAnsi="Times New Roman" w:cs="Times New Roman"/>
+          <w:sz w:val="24"/>
+          <w:szCs w:val="24"/>
+        </w:rPr>
+      </w:pPr>
+      <w:r>
+        <w:rPr>
+          <w:rFonts w:ascii="Times New Roman" w:hAnsi="Times New Roman" w:cs="Times New Roman"/>
+          <w:sz w:val="24"/>
+          <w:szCs w:val="24"/>
+        </w:rPr>
+        <w:t xml:space="preserve">Descrição do caso de uso: Este caso serve para o envio dos dados para o cálculo de um </w:t>
+      </w:r>
+      <w:r>
+        <w:rPr>
+          <w:rFonts w:ascii="Times New Roman" w:hAnsi="Times New Roman" w:cs="Times New Roman"/>
+          <w:sz w:val="24"/>
+          <w:szCs w:val="24"/>
+        </w:rPr>
+        <w:t>quadrado</w:t>
+      </w:r>
+    </w:p>
+    <w:p>
+      <w:pPr>
+        <w:spacing w:after="0"/>
+        <w:rPr>
+          <w:rFonts w:ascii="Times New Roman" w:hAnsi="Times New Roman" w:cs="Times New Roman"/>
+          <w:sz w:val="24"/>
+          <w:szCs w:val="24"/>
+        </w:rPr>
+      </w:pPr>
+      <w:r>
+        <w:rPr>
+          <w:rFonts w:ascii="Times New Roman" w:hAnsi="Times New Roman" w:cs="Times New Roman"/>
+          <w:sz w:val="24"/>
+          <w:szCs w:val="24"/>
+        </w:rPr>
+        <w:t>Trigger: Salvar dados</w:t>
+      </w:r>
+    </w:p>
+    <w:p>
+      <w:pPr>
+        <w:spacing w:after="0"/>
+        <w:rPr>
+          <w:rFonts w:ascii="Times New Roman" w:hAnsi="Times New Roman" w:cs="Times New Roman"/>
+          <w:sz w:val="24"/>
+          <w:szCs w:val="24"/>
+        </w:rPr>
+      </w:pPr>
+      <w:r>
+        <w:rPr>
+          <w:rFonts w:ascii="Times New Roman" w:hAnsi="Times New Roman" w:cs="Times New Roman"/>
+          <w:sz w:val="24"/>
+          <w:szCs w:val="24"/>
+        </w:rPr>
+        <w:t>Atores: Usuário</w:t>
+      </w:r>
+    </w:p>
+    <w:p>
+      <w:pPr>
+        <w:spacing w:after="0"/>
+        <w:rPr>
+          <w:rFonts w:ascii="Times New Roman" w:hAnsi="Times New Roman" w:cs="Times New Roman"/>
+          <w:sz w:val="24"/>
+          <w:szCs w:val="24"/>
+        </w:rPr>
+      </w:pPr>
+      <w:r>
+        <w:rPr>
+          <w:rFonts w:ascii="Times New Roman" w:hAnsi="Times New Roman" w:cs="Times New Roman"/>
+          <w:sz w:val="24"/>
+          <w:szCs w:val="24"/>
+        </w:rPr>
+        <w:t>Pré-condição: Ter escolhido qual a forma geométrica para cálculo</w:t>
+      </w:r>
+    </w:p>
+    <w:p>
+      <w:pPr>
+        <w:spacing w:after="0"/>
+        <w:rPr>
+          <w:rFonts w:ascii="Times New Roman" w:hAnsi="Times New Roman" w:cs="Times New Roman"/>
+          <w:sz w:val="24"/>
+          <w:szCs w:val="24"/>
+        </w:rPr>
+      </w:pPr>
+      <w:r>
+        <w:rPr>
+          <w:rFonts w:ascii="Times New Roman" w:hAnsi="Times New Roman" w:cs="Times New Roman"/>
+          <w:sz w:val="24"/>
+          <w:szCs w:val="24"/>
+        </w:rPr>
+        <w:t>Pós-Condição: Os dados são armazenados no sistema.</w:t>
+      </w:r>
+    </w:p>
+    <w:p>
+      <w:pPr>
+        <w:spacing w:after="0"/>
+        <w:rPr>
+          <w:rFonts w:ascii="Times New Roman" w:hAnsi="Times New Roman" w:cs="Times New Roman"/>
+          <w:sz w:val="24"/>
+          <w:szCs w:val="24"/>
+        </w:rPr>
+      </w:pPr>
+      <w:r>
+        <w:rPr>
+          <w:rFonts w:ascii="Times New Roman" w:hAnsi="Times New Roman" w:cs="Times New Roman"/>
+          <w:sz w:val="24"/>
+          <w:szCs w:val="24"/>
+        </w:rPr>
+        <w:t>Resultado: Se dados OK, mostrar resultado dos dados enviados.</w:t>
+      </w:r>
+    </w:p>
+    <w:p>
+      <w:pPr>
+        <w:spacing w:after="0"/>
+        <w:rPr>
+          <w:rFonts w:ascii="Times New Roman" w:hAnsi="Times New Roman" w:cs="Times New Roman"/>
+          <w:sz w:val="24"/>
+          <w:szCs w:val="24"/>
+        </w:rPr>
+      </w:pPr>
+    </w:p>
+    <w:p>
+      <w:pPr>
+        <w:spacing w:after="0"/>
+        <w:rPr>
+          <w:rFonts w:ascii="Times New Roman" w:hAnsi="Times New Roman" w:cs="Times New Roman"/>
+          <w:sz w:val="24"/>
+          <w:szCs w:val="24"/>
+        </w:rPr>
+      </w:pPr>
+      <w:r>
+        <w:rPr>
+          <w:rFonts w:ascii="Times New Roman" w:hAnsi="Times New Roman" w:cs="Times New Roman"/>
+          <w:sz w:val="24"/>
+          <w:szCs w:val="24"/>
+        </w:rPr>
+        <w:t>Identificador: RF004</w:t>
+      </w:r>
+    </w:p>
+    <w:p>
+      <w:pPr>
+        <w:spacing w:after="0"/>
+        <w:rPr>
+          <w:rFonts w:ascii="Times New Roman" w:hAnsi="Times New Roman" w:cs="Times New Roman"/>
+          <w:sz w:val="24"/>
+          <w:szCs w:val="24"/>
+        </w:rPr>
+      </w:pPr>
+      <w:r>
+        <w:rPr>
+          <w:rFonts w:ascii="Times New Roman" w:hAnsi="Times New Roman" w:cs="Times New Roman"/>
+          <w:sz w:val="24"/>
+          <w:szCs w:val="24"/>
+        </w:rPr>
+        <w:t xml:space="preserve">Nome: </w:t>
+      </w:r>
+      <w:r>
+        <w:rPr>
+          <w:rFonts w:ascii="Times New Roman" w:hAnsi="Times New Roman" w:cs="Times New Roman"/>
+          <w:sz w:val="24"/>
+          <w:szCs w:val="24"/>
+        </w:rPr>
+        <w:t>Calcular fórmula</w:t>
+      </w:r>
+    </w:p>
+    <w:p>
+      <w:pPr>
+        <w:spacing w:after="0"/>
+        <w:rPr>
+          <w:rFonts w:ascii="Times New Roman" w:hAnsi="Times New Roman" w:cs="Times New Roman"/>
+          <w:sz w:val="24"/>
+          <w:szCs w:val="24"/>
+        </w:rPr>
+      </w:pPr>
+      <w:r>
+        <w:rPr>
+          <w:rFonts w:ascii="Times New Roman" w:hAnsi="Times New Roman" w:cs="Times New Roman"/>
+          <w:sz w:val="24"/>
+          <w:szCs w:val="24"/>
+        </w:rPr>
+        <w:t>Autor: Julia Aranha</w:t>
+      </w:r>
+    </w:p>
+    <w:p>
+      <w:pPr>
+        <w:spacing w:after="0"/>
+        <w:rPr>
+          <w:rFonts w:ascii="Times New Roman" w:hAnsi="Times New Roman" w:cs="Times New Roman"/>
+          <w:sz w:val="24"/>
+          <w:szCs w:val="24"/>
+        </w:rPr>
+      </w:pPr>
+      <w:r>
+        <w:rPr>
+          <w:rFonts w:ascii="Times New Roman" w:hAnsi="Times New Roman" w:cs="Times New Roman"/>
+          <w:sz w:val="24"/>
+          <w:szCs w:val="24"/>
+        </w:rPr>
+        <w:t>Prioridade: Essencial</w:t>
+      </w:r>
+    </w:p>
+    <w:p>
+      <w:pPr>
+        <w:spacing w:after="0"/>
+        <w:rPr>
+          <w:rFonts w:ascii="Times New Roman" w:hAnsi="Times New Roman" w:cs="Times New Roman"/>
+          <w:sz w:val="24"/>
+          <w:szCs w:val="24"/>
+        </w:rPr>
+      </w:pPr>
+      <w:proofErr w:type="spellStart"/>
+      <w:r>
+        <w:rPr>
+          <w:rFonts w:ascii="Times New Roman" w:hAnsi="Times New Roman" w:cs="Times New Roman"/>
+          <w:sz w:val="24"/>
+          <w:szCs w:val="24"/>
+        </w:rPr>
+        <w:t>Criticalidade</w:t>
+      </w:r>
+      <w:proofErr w:type="spellEnd"/>
+      <w:r>
+        <w:rPr>
+          <w:rFonts w:ascii="Times New Roman" w:hAnsi="Times New Roman" w:cs="Times New Roman"/>
+          <w:sz w:val="24"/>
+          <w:szCs w:val="24"/>
+        </w:rPr>
+        <w:t>: Alta</w:t>
+      </w:r>
+    </w:p>
+    <w:p>
+      <w:pPr>
+        <w:spacing w:after="0"/>
+        <w:rPr>
+          <w:rFonts w:ascii="Times New Roman" w:hAnsi="Times New Roman" w:cs="Times New Roman"/>
+          <w:sz w:val="24"/>
+          <w:szCs w:val="24"/>
+        </w:rPr>
+      </w:pPr>
+      <w:r>
+        <w:rPr>
+          <w:rFonts w:ascii="Times New Roman" w:hAnsi="Times New Roman" w:cs="Times New Roman"/>
+          <w:sz w:val="24"/>
+          <w:szCs w:val="24"/>
+        </w:rPr>
+        <w:lastRenderedPageBreak/>
+        <w:t>Responsável: Julia Aranha</w:t>
+      </w:r>
+    </w:p>
+    <w:p>
+      <w:pPr>
+        <w:spacing w:after="0"/>
+        <w:rPr>
+          <w:rFonts w:ascii="Times New Roman" w:hAnsi="Times New Roman" w:cs="Times New Roman"/>
+          <w:sz w:val="24"/>
+          <w:szCs w:val="24"/>
+        </w:rPr>
+      </w:pPr>
+      <w:r>
+        <w:rPr>
+          <w:rFonts w:ascii="Times New Roman" w:hAnsi="Times New Roman" w:cs="Times New Roman"/>
+          <w:sz w:val="24"/>
+          <w:szCs w:val="24"/>
+        </w:rPr>
+        <w:t xml:space="preserve">Descrição do caso de uso: Este caso serve para o envio dos dados para o cálculo de um </w:t>
+      </w:r>
+      <w:r>
+        <w:rPr>
+          <w:rFonts w:ascii="Times New Roman" w:hAnsi="Times New Roman" w:cs="Times New Roman"/>
+          <w:sz w:val="24"/>
+          <w:szCs w:val="24"/>
+        </w:rPr>
+        <w:t>quadrado</w:t>
+      </w:r>
+    </w:p>
+    <w:p>
+      <w:pPr>
+        <w:spacing w:after="0"/>
+        <w:rPr>
+          <w:rFonts w:ascii="Times New Roman" w:hAnsi="Times New Roman" w:cs="Times New Roman"/>
+          <w:sz w:val="24"/>
+          <w:szCs w:val="24"/>
+        </w:rPr>
+      </w:pPr>
+      <w:r>
+        <w:rPr>
+          <w:rFonts w:ascii="Times New Roman" w:hAnsi="Times New Roman" w:cs="Times New Roman"/>
+          <w:sz w:val="24"/>
+          <w:szCs w:val="24"/>
+        </w:rPr>
+        <w:t>Trigger: Salvar dados</w:t>
+      </w:r>
+    </w:p>
+    <w:p>
+      <w:pPr>
+        <w:spacing w:after="0"/>
+        <w:rPr>
+          <w:rFonts w:ascii="Times New Roman" w:hAnsi="Times New Roman" w:cs="Times New Roman"/>
+          <w:sz w:val="24"/>
+          <w:szCs w:val="24"/>
+        </w:rPr>
+      </w:pPr>
+      <w:r>
+        <w:rPr>
+          <w:rFonts w:ascii="Times New Roman" w:hAnsi="Times New Roman" w:cs="Times New Roman"/>
+          <w:sz w:val="24"/>
+          <w:szCs w:val="24"/>
+        </w:rPr>
+        <w:t>Atores: Não há</w:t>
+      </w:r>
+    </w:p>
+    <w:p>
+      <w:pPr>
+        <w:spacing w:after="0"/>
+        <w:rPr>
+          <w:rFonts w:ascii="Times New Roman" w:hAnsi="Times New Roman" w:cs="Times New Roman"/>
+          <w:sz w:val="24"/>
+          <w:szCs w:val="24"/>
+        </w:rPr>
+      </w:pPr>
+      <w:r>
+        <w:rPr>
+          <w:rFonts w:ascii="Times New Roman" w:hAnsi="Times New Roman" w:cs="Times New Roman"/>
+          <w:sz w:val="24"/>
+          <w:szCs w:val="24"/>
+        </w:rPr>
+        <w:t xml:space="preserve">Pré-condição: </w:t>
+      </w:r>
+      <w:bookmarkStart w:id="13" w:name="_GoBack"/>
       <w:bookmarkEnd w:id="13"/>
       <w:r>
         <w:rPr>
           <w:rFonts w:ascii="Times New Roman" w:hAnsi="Times New Roman" w:cs="Times New Roman"/>
-          <w:sz w:val="28"/>
-          <w:szCs w:val="28"/>
-        </w:rPr>
-        <w:t xml:space="preserve"> </w:t>
+          <w:sz w:val="24"/>
+          <w:szCs w:val="24"/>
+        </w:rPr>
+        <w:t>Ter escolhido qual a forma geométrica para cálculo</w:t>
+      </w:r>
+    </w:p>
+    <w:p>
+      <w:pPr>
+        <w:spacing w:after="0"/>
+        <w:rPr>
+          <w:rFonts w:ascii="Times New Roman" w:hAnsi="Times New Roman" w:cs="Times New Roman"/>
+          <w:sz w:val="24"/>
+          <w:szCs w:val="24"/>
+        </w:rPr>
+      </w:pPr>
+      <w:r>
+        <w:rPr>
+          <w:rFonts w:ascii="Times New Roman" w:hAnsi="Times New Roman" w:cs="Times New Roman"/>
+          <w:sz w:val="24"/>
+          <w:szCs w:val="24"/>
+        </w:rPr>
+        <w:t>Pós-Condição: Os dados são armazenados no sistema.</w:t>
+      </w:r>
+    </w:p>
+    <w:p>
+      <w:pPr>
+        <w:spacing w:after="0"/>
+        <w:rPr>
+          <w:rFonts w:ascii="Times New Roman" w:hAnsi="Times New Roman" w:cs="Times New Roman"/>
+          <w:sz w:val="24"/>
+          <w:szCs w:val="24"/>
+        </w:rPr>
+      </w:pPr>
+      <w:r>
+        <w:rPr>
+          <w:rFonts w:ascii="Times New Roman" w:hAnsi="Times New Roman" w:cs="Times New Roman"/>
+          <w:sz w:val="24"/>
+          <w:szCs w:val="24"/>
+        </w:rPr>
+        <w:t>Resultado: Se dados OK, mostrar resultado dos dados enviados.</w:t>
+      </w:r>
+    </w:p>
+    <w:p>
+      <w:pPr>
+        <w:rPr>
+          <w:rFonts w:ascii="Times New Roman" w:hAnsi="Times New Roman" w:cs="Times New Roman"/>
+          <w:sz w:val="24"/>
+          <w:szCs w:val="24"/>
+        </w:rPr>
+      </w:pPr>
+    </w:p>
+    <w:p>
+      <w:pPr>
+        <w:rPr>
+          <w:rFonts w:ascii="Times New Roman" w:hAnsi="Times New Roman" w:cs="Times New Roman"/>
+          <w:sz w:val="24"/>
+          <w:szCs w:val="24"/>
+        </w:rPr>
+      </w:pPr>
+    </w:p>
+    <w:p>
+      <w:pPr>
+        <w:rPr>
+          <w:rFonts w:ascii="Times New Roman" w:hAnsi="Times New Roman" w:cs="Times New Roman"/>
+          <w:sz w:val="24"/>
+          <w:szCs w:val="24"/>
+        </w:rPr>
+      </w:pPr>
+    </w:p>
+    <w:p>
+      <w:pPr>
+        <w:rPr>
+          <w:rFonts w:ascii="Times New Roman" w:hAnsi="Times New Roman" w:cs="Times New Roman"/>
+          <w:sz w:val="24"/>
+          <w:szCs w:val="24"/>
+        </w:rPr>
+      </w:pPr>
+    </w:p>
+    <w:p>
+      <w:pPr>
+        <w:rPr>
+          <w:rFonts w:ascii="Times New Roman" w:hAnsi="Times New Roman" w:cs="Times New Roman"/>
+          <w:sz w:val="24"/>
+          <w:szCs w:val="24"/>
+        </w:rPr>
+      </w:pPr>
+      <w:r>
+        <w:rPr>
+          <w:rFonts w:ascii="Times New Roman" w:hAnsi="Times New Roman" w:cs="Times New Roman"/>
+          <w:sz w:val="24"/>
+          <w:szCs w:val="24"/>
+        </w:rPr>
+        <w:t xml:space="preserve">- </w:t>
+      </w:r>
+      <w:r>
+        <w:rPr>
+          <w:rFonts w:ascii="Times New Roman" w:hAnsi="Times New Roman" w:cs="Times New Roman"/>
+          <w:sz w:val="24"/>
+          <w:szCs w:val="24"/>
+        </w:rPr>
+        <w:t>Diagrama de Fluxo de Dados (DFD)</w:t>
       </w:r>
     </w:p>
     <w:p/>
-    <w:p>
-      <w:r>
-        <w:t>Diagrama de Caso</w:t>
-      </w:r>
-      <w:r>
-        <w:t>s</w:t>
-      </w:r>
-      <w:r>
-        <w:t xml:space="preserve"> de Uso</w:t>
-      </w:r>
-      <w:r>
-        <w:t>s</w:t>
-      </w:r>
-    </w:p>
-    <w:p>
-      <w:r>
-        <w:t xml:space="preserve">- </w:t>
-      </w:r>
-    </w:p>
     <w:p>
       <w:pPr>
         <w:pStyle w:val="Ttulo1"/>
@@ -2769,7 +4217,7 @@
           <w:szCs w:val="28"/>
         </w:rPr>
       </w:pPr>
-      <w:bookmarkStart w:id="14" w:name="_Toc450317560"/>
+      <w:bookmarkStart w:id="14" w:name="_Toc450764015"/>
       <w:r>
         <w:rPr>
           <w:rFonts w:ascii="Times New Roman" w:hAnsi="Times New Roman" w:cs="Times New Roman"/>
@@ -2780,6 +4228,84 @@
       </w:r>
       <w:bookmarkEnd w:id="14"/>
     </w:p>
+    <w:p/>
+    <w:p>
+      <w:pPr>
+        <w:pStyle w:val="NormalWeb"/>
+        <w:shd w:val="clear" w:color="auto" w:fill="FFFFFF"/>
+        <w:spacing w:before="0" w:beforeAutospacing="0" w:after="0" w:afterAutospacing="0" w:line="525" w:lineRule="atLeast"/>
+        <w:ind w:firstLine="709"/>
+        <w:rPr>
+          <w:color w:val="1D2021"/>
+        </w:rPr>
+      </w:pPr>
+      <w:r>
+        <w:t>Usabilidade: “</w:t>
+      </w:r>
+      <w:r>
+        <w:rPr>
+          <w:color w:val="1D2021"/>
+        </w:rPr>
+        <w:t>Usabilidade é o método que visa facilitar a utilização de uma interface pelo usuário sem perder a interação de suas funcionalidades com o sistema. Refere-se ao grau no qual o usuário consegue realizar uma tarefa. É tornar “algo” utilizável e funcional, mais especificamente, refere-se à rapidez com que os usuários podem aprender a usar alguma coisa e sua eficiência ao utilizá-la, sua facilidade de aprendizado - facilidade de relembrar.</w:t>
+      </w:r>
+    </w:p>
+    <w:p>
+      <w:pPr>
+        <w:pStyle w:val="NormalWeb"/>
+        <w:shd w:val="clear" w:color="auto" w:fill="FFFFFF"/>
+        <w:spacing w:before="0" w:beforeAutospacing="0" w:after="0" w:afterAutospacing="0" w:line="525" w:lineRule="atLeast"/>
+        <w:ind w:firstLine="709"/>
+        <w:rPr>
+          <w:color w:val="1D2021"/>
+        </w:rPr>
+      </w:pPr>
+      <w:r>
+        <w:rPr>
+          <w:color w:val="1D2021"/>
+        </w:rPr>
+        <w:t xml:space="preserve">A usabilidade de um site ou software nada mais é do que implementação de recursos focando o usuário </w:t>
+      </w:r>
+      <w:proofErr w:type="gramStart"/>
+      <w:r>
+        <w:rPr>
+          <w:color w:val="1D2021"/>
+        </w:rPr>
+        <w:t>final.”</w:t>
+      </w:r>
+      <w:proofErr w:type="gramEnd"/>
+    </w:p>
+    <w:p>
+      <w:pPr>
+        <w:pStyle w:val="NormalWeb"/>
+        <w:shd w:val="clear" w:color="auto" w:fill="FFFFFF"/>
+        <w:spacing w:before="0" w:beforeAutospacing="0" w:after="0" w:afterAutospacing="0" w:line="525" w:lineRule="atLeast"/>
+        <w:ind w:firstLine="709"/>
+        <w:rPr>
+          <w:color w:val="1D2021"/>
+        </w:rPr>
+      </w:pPr>
+      <w:r>
+        <w:rPr>
+          <w:color w:val="1D2021"/>
+        </w:rPr>
+        <w:t xml:space="preserve">Fonte: </w:t>
+      </w:r>
+      <w:hyperlink r:id="rId7" w:history="1">
+        <w:r>
+          <w:rPr>
+            <w:rStyle w:val="Hyperlink"/>
+          </w:rPr>
+          <w:t>http://www.devmedia.com.br/usabilidade-na-web/24737</w:t>
+        </w:r>
+      </w:hyperlink>
+      <w:r>
+        <w:rPr>
+          <w:color w:val="1D2021"/>
+        </w:rPr>
+        <w:t xml:space="preserve"> </w:t>
+      </w:r>
+    </w:p>
+    <w:p/>
     <w:p>
       <w:pPr>
         <w:spacing w:after="0"/>
@@ -3040,6 +4566,95 @@
     </w:lvl>
   </w:abstractNum>
   <w:abstractNum w:abstractNumId="2" w15:restartNumberingAfterBreak="0">
+    <w:nsid w:val="17D154F6"/>
+    <w:multiLevelType w:val="hybridMultilevel"/>
+    <w:tmpl w:val="5D46B39A"/>
+    <w:lvl w:ilvl="0" w:tplc="04160011">
+      <w:start w:val="1"/>
+      <w:numFmt w:val="decimal"/>
+      <w:lvlText w:val="%1)"/>
+      <w:lvlJc w:val="left"/>
+      <w:pPr>
+        <w:ind w:left="720" w:hanging="360"/>
+      </w:pPr>
+      <w:rPr>
+        <w:rFonts w:hint="default"/>
+      </w:rPr>
+    </w:lvl>
+    <w:lvl w:ilvl="1" w:tplc="04160019" w:tentative="1">
+      <w:start w:val="1"/>
+      <w:numFmt w:val="lowerLetter"/>
+      <w:lvlText w:val="%2."/>
+      <w:lvlJc w:val="left"/>
+      <w:pPr>
+        <w:ind w:left="1440" w:hanging="360"/>
+      </w:pPr>
+    </w:lvl>
+    <w:lvl w:ilvl="2" w:tplc="0416001B" w:tentative="1">
+      <w:start w:val="1"/>
+      <w:numFmt w:val="lowerRoman"/>
+      <w:lvlText w:val="%3."/>
+      <w:lvlJc w:val="right"/>
+      <w:pPr>
+        <w:ind w:left="2160" w:hanging="180"/>
+      </w:pPr>
+    </w:lvl>
+    <w:lvl w:ilvl="3" w:tplc="0416000F" w:tentative="1">
+      <w:start w:val="1"/>
+      <w:numFmt w:val="decimal"/>
+      <w:lvlText w:val="%4."/>
+      <w:lvlJc w:val="left"/>
+      <w:pPr>
+        <w:ind w:left="2880" w:hanging="360"/>
+      </w:pPr>
+    </w:lvl>
+    <w:lvl w:ilvl="4" w:tplc="04160019" w:tentative="1">
+      <w:start w:val="1"/>
+      <w:numFmt w:val="lowerLetter"/>
+      <w:lvlText w:val="%5."/>
+      <w:lvlJc w:val="left"/>
+      <w:pPr>
+        <w:ind w:left="3600" w:hanging="360"/>
+      </w:pPr>
+    </w:lvl>
+    <w:lvl w:ilvl="5" w:tplc="0416001B" w:tentative="1">
+      <w:start w:val="1"/>
+      <w:numFmt w:val="lowerRoman"/>
+      <w:lvlText w:val="%6."/>
+      <w:lvlJc w:val="right"/>
+      <w:pPr>
+        <w:ind w:left="4320" w:hanging="180"/>
+      </w:pPr>
+    </w:lvl>
+    <w:lvl w:ilvl="6" w:tplc="0416000F" w:tentative="1">
+      <w:start w:val="1"/>
+      <w:numFmt w:val="decimal"/>
+      <w:lvlText w:val="%7."/>
+      <w:lvlJc w:val="left"/>
+      <w:pPr>
+        <w:ind w:left="5040" w:hanging="360"/>
+      </w:pPr>
+    </w:lvl>
+    <w:lvl w:ilvl="7" w:tplc="04160019" w:tentative="1">
+      <w:start w:val="1"/>
+      <w:numFmt w:val="lowerLetter"/>
+      <w:lvlText w:val="%8."/>
+      <w:lvlJc w:val="left"/>
+      <w:pPr>
+        <w:ind w:left="5760" w:hanging="360"/>
+      </w:pPr>
+    </w:lvl>
+    <w:lvl w:ilvl="8" w:tplc="0416001B" w:tentative="1">
+      <w:start w:val="1"/>
+      <w:numFmt w:val="lowerRoman"/>
+      <w:lvlText w:val="%9."/>
+      <w:lvlJc w:val="right"/>
+      <w:pPr>
+        <w:ind w:left="6480" w:hanging="180"/>
+      </w:pPr>
+    </w:lvl>
+  </w:abstractNum>
+  <w:abstractNum w:abstractNumId="3" w15:restartNumberingAfterBreak="0">
     <w:nsid w:val="3B486963"/>
     <w:multiLevelType w:val="hybridMultilevel"/>
     <w:tmpl w:val="8848BEFE"/>
@@ -3125,14 +4740,109 @@
       </w:pPr>
     </w:lvl>
   </w:abstractNum>
+  <w:abstractNum w:abstractNumId="4" w15:restartNumberingAfterBreak="0">
+    <w:nsid w:val="59223D86"/>
+    <w:multiLevelType w:val="hybridMultilevel"/>
+    <w:tmpl w:val="B5A888DE"/>
+    <w:lvl w:ilvl="0" w:tplc="04160011">
+      <w:start w:val="1"/>
+      <w:numFmt w:val="decimal"/>
+      <w:lvlText w:val="%1)"/>
+      <w:lvlJc w:val="left"/>
+      <w:pPr>
+        <w:ind w:left="720" w:hanging="360"/>
+      </w:pPr>
+      <w:rPr>
+        <w:rFonts w:hint="default"/>
+      </w:rPr>
+    </w:lvl>
+    <w:lvl w:ilvl="1" w:tplc="04160019" w:tentative="1">
+      <w:start w:val="1"/>
+      <w:numFmt w:val="lowerLetter"/>
+      <w:lvlText w:val="%2."/>
+      <w:lvlJc w:val="left"/>
+      <w:pPr>
+        <w:ind w:left="1440" w:hanging="360"/>
+      </w:pPr>
+    </w:lvl>
+    <w:lvl w:ilvl="2" w:tplc="0416001B" w:tentative="1">
+      <w:start w:val="1"/>
+      <w:numFmt w:val="lowerRoman"/>
+      <w:lvlText w:val="%3."/>
+      <w:lvlJc w:val="right"/>
+      <w:pPr>
+        <w:ind w:left="2160" w:hanging="180"/>
+      </w:pPr>
+    </w:lvl>
+    <w:lvl w:ilvl="3" w:tplc="0416000F" w:tentative="1">
+      <w:start w:val="1"/>
+      <w:numFmt w:val="decimal"/>
+      <w:lvlText w:val="%4."/>
+      <w:lvlJc w:val="left"/>
+      <w:pPr>
+        <w:ind w:left="2880" w:hanging="360"/>
+      </w:pPr>
+    </w:lvl>
+    <w:lvl w:ilvl="4" w:tplc="04160019" w:tentative="1">
+      <w:start w:val="1"/>
+      <w:numFmt w:val="lowerLetter"/>
+      <w:lvlText w:val="%5."/>
+      <w:lvlJc w:val="left"/>
+      <w:pPr>
+        <w:ind w:left="3600" w:hanging="360"/>
+      </w:pPr>
+    </w:lvl>
+    <w:lvl w:ilvl="5" w:tplc="0416001B" w:tentative="1">
+      <w:start w:val="1"/>
+      <w:numFmt w:val="lowerRoman"/>
+      <w:lvlText w:val="%6."/>
+      <w:lvlJc w:val="right"/>
+      <w:pPr>
+        <w:ind w:left="4320" w:hanging="180"/>
+      </w:pPr>
+    </w:lvl>
+    <w:lvl w:ilvl="6" w:tplc="0416000F" w:tentative="1">
+      <w:start w:val="1"/>
+      <w:numFmt w:val="decimal"/>
+      <w:lvlText w:val="%7."/>
+      <w:lvlJc w:val="left"/>
+      <w:pPr>
+        <w:ind w:left="5040" w:hanging="360"/>
+      </w:pPr>
+    </w:lvl>
+    <w:lvl w:ilvl="7" w:tplc="04160019" w:tentative="1">
+      <w:start w:val="1"/>
+      <w:numFmt w:val="lowerLetter"/>
+      <w:lvlText w:val="%8."/>
+      <w:lvlJc w:val="left"/>
+      <w:pPr>
+        <w:ind w:left="5760" w:hanging="360"/>
+      </w:pPr>
+    </w:lvl>
+    <w:lvl w:ilvl="8" w:tplc="0416001B" w:tentative="1">
+      <w:start w:val="1"/>
+      <w:numFmt w:val="lowerRoman"/>
+      <w:lvlText w:val="%9."/>
+      <w:lvlJc w:val="right"/>
+      <w:pPr>
+        <w:ind w:left="6480" w:hanging="180"/>
+      </w:pPr>
+    </w:lvl>
+  </w:abstractNum>
   <w:num w:numId="1">
     <w:abstractNumId w:val="0"/>
   </w:num>
   <w:num w:numId="2">
-    <w:abstractNumId w:val="2"/>
+    <w:abstractNumId w:val="3"/>
   </w:num>
   <w:num w:numId="3">
     <w:abstractNumId w:val="1"/>
+  </w:num>
+  <w:num w:numId="4">
+    <w:abstractNumId w:val="4"/>
+  </w:num>
+  <w:num w:numId="5">
+    <w:abstractNumId w:val="2"/>
   </w:num>
 </w:numbering>
 </file>
@@ -3670,6 +5380,23 @@
       <w:szCs w:val="24"/>
     </w:rPr>
   </w:style>
+  <w:style w:type="paragraph" w:styleId="NormalWeb">
+    <w:name w:val="Normal (Web)"/>
+    <w:basedOn w:val="Normal"/>
+    <w:uiPriority w:val="99"/>
+    <w:semiHidden/>
+    <w:unhideWhenUsed/>
+    <w:rsid w:val="008C2387"/>
+    <w:pPr>
+      <w:spacing w:before="100" w:beforeAutospacing="1" w:after="100" w:afterAutospacing="1" w:line="240" w:lineRule="auto"/>
+    </w:pPr>
+    <w:rPr>
+      <w:rFonts w:ascii="Times New Roman" w:eastAsia="Times New Roman" w:hAnsi="Times New Roman" w:cs="Times New Roman"/>
+      <w:sz w:val="24"/>
+      <w:szCs w:val="24"/>
+      <w:lang w:eastAsia="pt-BR"/>
+    </w:rPr>
+  </w:style>
 </w:styles>
 </file>
 
@@ -3939,7 +5666,7 @@
 </file>
 
 <file path=customXml/itemProps1.xml><?xml version="1.0" encoding="utf-8"?>
-<ds:datastoreItem xmlns:ds="http://schemas.openxmlformats.org/officeDocument/2006/customXml" ds:itemID="{5670BF93-635C-4B94-BA4D-BD42EEA60869}">
+<ds:datastoreItem xmlns:ds="http://schemas.openxmlformats.org/officeDocument/2006/customXml" ds:itemID="{9D89C2A0-1F03-4AF9-BEE9-887508BCFA25}">
   <ds:schemaRefs>
     <ds:schemaRef ds:uri="http://schemas.openxmlformats.org/officeDocument/2006/bibliography"/>
   </ds:schemaRefs>

</xml_diff>